<commit_message>
ADDED RecyclerView paragraph to report as well as a  paragraph about material motion in Future Developments
</commit_message>
<xml_diff>
--- a/Project Documents/Up and Atom Report.docx
+++ b/Project Documents/Up and Atom Report.docx
@@ -1,6 +1,6 @@
 
 <file path=word/document.xml><?xml version="1.0" encoding="utf-8"?>
-<w:document xmlns:wpc="http://schemas.microsoft.com/office/word/2010/wordprocessingCanvas" xmlns:mc="http://schemas.openxmlformats.org/markup-compatibility/2006" xmlns:o="urn:schemas-microsoft-com:office:office" xmlns:r="http://schemas.openxmlformats.org/officeDocument/2006/relationships" xmlns:m="http://schemas.openxmlformats.org/officeDocument/2006/math" xmlns:v="urn:schemas-microsoft-com:vml" xmlns:wp14="http://schemas.microsoft.com/office/word/2010/wordprocessingDrawing" xmlns:wp="http://schemas.openxmlformats.org/drawingml/2006/wordprocessingDrawing" xmlns:w10="urn:schemas-microsoft-com:office:word" xmlns:w="http://schemas.openxmlformats.org/wordprocessingml/2006/main" xmlns:w14="http://schemas.microsoft.com/office/word/2010/wordml" xmlns:w15="http://schemas.microsoft.com/office/word/2012/wordml" xmlns:wpg="http://schemas.microsoft.com/office/word/2010/wordprocessingGroup" xmlns:wpi="http://schemas.microsoft.com/office/word/2010/wordprocessingInk" xmlns:wne="http://schemas.microsoft.com/office/word/2006/wordml" xmlns:wps="http://schemas.microsoft.com/office/word/2010/wordprocessingShape" mc:Ignorable="w14 w15 wp14">
+<w:document xmlns:wpc="http://schemas.microsoft.com/office/word/2010/wordprocessingCanvas" xmlns:mo="http://schemas.microsoft.com/office/mac/office/2008/main" xmlns:mc="http://schemas.openxmlformats.org/markup-compatibility/2006" xmlns:mv="urn:schemas-microsoft-com:mac:vml" xmlns:o="urn:schemas-microsoft-com:office:office" xmlns:r="http://schemas.openxmlformats.org/officeDocument/2006/relationships" xmlns:m="http://schemas.openxmlformats.org/officeDocument/2006/math" xmlns:v="urn:schemas-microsoft-com:vml" xmlns:wp14="http://schemas.microsoft.com/office/word/2010/wordprocessingDrawing" xmlns:wp="http://schemas.openxmlformats.org/drawingml/2006/wordprocessingDrawing" xmlns:w10="urn:schemas-microsoft-com:office:word" xmlns:w="http://schemas.openxmlformats.org/wordprocessingml/2006/main" xmlns:w14="http://schemas.microsoft.com/office/word/2010/wordml" xmlns:w15="http://schemas.microsoft.com/office/word/2012/wordml" xmlns:wpg="http://schemas.microsoft.com/office/word/2010/wordprocessingGroup" xmlns:wpi="http://schemas.microsoft.com/office/word/2010/wordprocessingInk" xmlns:wne="http://schemas.microsoft.com/office/word/2006/wordml" xmlns:wps="http://schemas.microsoft.com/office/word/2010/wordprocessingShape" mc:Ignorable="w14 w15 wp14 mv">
   <w:body>
     <w:p>
       <w:r>
@@ -8,7 +8,7 @@
           <w:noProof/>
           <w:lang w:eastAsia="en-GB"/>
         </w:rPr>
-        <w:object w:dxaOrig="1440" w:dyaOrig="1440">
+        <w:object w:dxaOrig="1440" w:dyaOrig="1440" w14:anchorId="13FD6776">
           <v:shapetype id="_x0000_t75" coordsize="21600,21600" o:spt="75" o:preferrelative="t" path="m@4@5l@4@11@9@11@9@5xe" filled="f" stroked="f">
             <v:stroke joinstyle="miter"/>
             <v:formulas>
@@ -31,7 +31,7 @@
           <v:shape id="_x0000_s1026" type="#_x0000_t75" style="position:absolute;margin-left:-32.3pt;margin-top:-48.6pt;width:159.05pt;height:64.65pt;z-index:251651072">
             <v:imagedata r:id="rId8" o:title=""/>
           </v:shape>
-          <o:OLEObject Type="Embed" ProgID="Unknown" ShapeID="_x0000_s1026" DrawAspect="Content" ObjectID="_1522938273" r:id="rId9"/>
+          <o:OLEObject Type="Embed" ProgID="Unknown" ShapeID="_x0000_s1026" DrawAspect="Content" ObjectID="_1523045234" r:id="rId9"/>
         </w:object>
       </w:r>
     </w:p>
@@ -41,8 +41,8 @@
           <w:noProof/>
           <w:lang w:val="en-US" w:eastAsia="zh-TW"/>
         </w:rPr>
-        <w:pict>
-          <v:shapetype id="_x0000_t202" coordsize="21600,21600" o:spt="202" path="m,l,21600r21600,l21600,xe">
+        <w:pict w14:anchorId="7B76D6B5">
+          <v:shapetype id="_x0000_t202" coordsize="21600,21600" o:spt="202" path="m0,0l0,21600,21600,21600,21600,0xe">
             <v:stroke joinstyle="miter"/>
             <v:path gradientshapeok="t" o:connecttype="rect"/>
           </v:shapetype>
@@ -101,8 +101,8 @@
           <w:noProof/>
           <w:lang w:val="en-US" w:eastAsia="zh-TW"/>
         </w:rPr>
-        <w:pict>
-          <v:shape id="_x0000_s1028" type="#_x0000_t202" style="position:absolute;margin-left:17.7pt;margin-top:202.5pt;width:464.95pt;height:183.75pt;z-index:251653120;mso-position-horizontal-relative:margin;mso-position-vertical-relative:margin;mso-width-relative:margin;mso-height-relative:margin" strokecolor="white [3212]">
+        <w:pict w14:anchorId="1917CA7A">
+          <v:shape id="_x0000_s1028" type="#_x0000_t202" style="position:absolute;margin-left:17.7pt;margin-top:202.5pt;width:464.95pt;height:58.3pt;z-index:251653120;mso-position-horizontal-relative:margin;mso-position-vertical-relative:margin;mso-width-relative:margin;mso-height-relative:margin" strokecolor="white [3212]">
             <v:textbox style="mso-next-textbox:#_x0000_s1028">
               <w:txbxContent>
                 <w:p>
@@ -140,26 +140,22 @@
     <w:p/>
     <w:p/>
     <w:p/>
-    <w:p/>
-    <w:p/>
-    <w:p/>
-    <w:p/>
     <w:p>
       <w:r>
         <w:rPr>
           <w:noProof/>
-          <w:lang w:eastAsia="en-GB"/>
+          <w:lang w:val="en-US"/>
         </w:rPr>
         <w:drawing>
-          <wp:anchor distT="0" distB="0" distL="114300" distR="114300" simplePos="0" relativeHeight="251354624" behindDoc="0" locked="0" layoutInCell="1" allowOverlap="1" wp14:anchorId="51C3B8CF" wp14:editId="5C95C439">
+          <wp:anchor distT="0" distB="0" distL="114300" distR="114300" simplePos="0" relativeHeight="251354624" behindDoc="0" locked="0" layoutInCell="1" allowOverlap="1" wp14:anchorId="1D7E5AB8" wp14:editId="136B1459">
             <wp:simplePos x="0" y="0"/>
             <wp:positionH relativeFrom="column">
-              <wp:posOffset>1371600</wp:posOffset>
+              <wp:posOffset>1415415</wp:posOffset>
             </wp:positionH>
             <wp:positionV relativeFrom="paragraph">
-              <wp:posOffset>273685</wp:posOffset>
+              <wp:posOffset>255758</wp:posOffset>
             </wp:positionV>
-            <wp:extent cx="3306000" cy="3619500"/>
+            <wp:extent cx="3305810" cy="3619500"/>
             <wp:effectExtent l="0" t="0" r="0" b="0"/>
             <wp:wrapNone/>
             <wp:docPr id="7" name="Picture 7" descr="http://sweetclipart.com/multisite/sweetclipart/files/atom_outline.png"/>
@@ -191,7 +187,7 @@
                   <pic:spPr bwMode="auto">
                     <a:xfrm>
                       <a:off x="0" y="0"/>
-                      <a:ext cx="3306000" cy="3619500"/>
+                      <a:ext cx="3305810" cy="3619500"/>
                     </a:xfrm>
                     <a:prstGeom prst="rect">
                       <a:avLst/>
@@ -224,6 +220,10 @@
     <w:p/>
     <w:p/>
     <w:p/>
+    <w:p/>
+    <w:p/>
+    <w:p/>
+    <w:p/>
     <w:p>
       <w:pPr>
         <w:tabs>
@@ -235,7 +235,7 @@
           <w:noProof/>
           <w:lang w:eastAsia="en-GB"/>
         </w:rPr>
-        <w:pict>
+        <w:pict w14:anchorId="7ABFEE8E">
           <v:shape id="_x0000_s1029" type="#_x0000_t202" style="position:absolute;margin-left:247.2pt;margin-top:24.45pt;width:258.75pt;height:180.75pt;z-index:251654144" stroked="f" strokecolor="black [3213]">
             <v:fill opacity="0"/>
             <v:textbox style="mso-next-textbox:#_x0000_s1029">
@@ -265,16 +265,8 @@
                     <w:rPr>
                       <w:rFonts w:ascii="Arial" w:hAnsi="Arial" w:cs="Arial"/>
                     </w:rPr>
-                    <w:t>Hannah Butler (40004276</w:t>
+                    <w:t>Hannah Butler (40004276)</w:t>
                   </w:r>
-                  <w:proofErr w:type="gramStart"/>
-                  <w:r>
-                    <w:rPr>
-                      <w:rFonts w:ascii="Arial" w:hAnsi="Arial" w:cs="Arial"/>
-                    </w:rPr>
-                    <w:t>)</w:t>
-                  </w:r>
-                  <w:proofErr w:type="gramEnd"/>
                   <w:r>
                     <w:rPr>
                       <w:rFonts w:ascii="Arial" w:hAnsi="Arial" w:cs="Arial"/>
@@ -395,7 +387,26 @@
         <w:rPr>
           <w:rFonts w:ascii="Arial" w:hAnsi="Arial" w:cs="Arial"/>
         </w:rPr>
-        <w:t xml:space="preserve"> to get the alarm to stop. The idea behind this would be that the user would leave the </w:t>
+        <w:t xml:space="preserve"> to get the alarm to stop. The idea behind this would be that the user would leave the</w:t>
+      </w:r>
+      <w:r>
+        <w:rPr>
+          <w:rFonts w:ascii="Arial" w:hAnsi="Arial" w:cs="Arial"/>
+        </w:rPr>
+        <w:t xml:space="preserve"> </w:t>
+      </w:r>
+      <w:r>
+        <w:rPr>
+          <w:rFonts w:ascii="Arial" w:hAnsi="Arial" w:cs="Arial"/>
+          <w:b/>
+        </w:rPr>
+        <w:t>object with the</w:t>
+      </w:r>
+      <w:r>
+        <w:rPr>
+          <w:rFonts w:ascii="Arial" w:hAnsi="Arial" w:cs="Arial"/>
+        </w:rPr>
+        <w:t xml:space="preserve"> </w:t>
       </w:r>
       <w:r>
         <w:rPr>
@@ -407,7 +418,33 @@
         <w:rPr>
           <w:rFonts w:ascii="Arial" w:hAnsi="Arial" w:cs="Arial"/>
         </w:rPr>
-        <w:t xml:space="preserve"> to be scanned out of reach, therefore motivating them to g</w:t>
+        <w:t xml:space="preserve"> to be scanned out of reach</w:t>
+      </w:r>
+      <w:r>
+        <w:rPr>
+          <w:rFonts w:ascii="Arial" w:hAnsi="Arial" w:cs="Arial"/>
+        </w:rPr>
+        <w:t xml:space="preserve"> </w:t>
+      </w:r>
+      <w:r>
+        <w:rPr>
+          <w:rFonts w:ascii="Arial" w:hAnsi="Arial" w:cs="Arial"/>
+          <w:b/>
+        </w:rPr>
+        <w:t>and</w:t>
+      </w:r>
+      <w:r>
+        <w:rPr>
+          <w:rFonts w:ascii="Arial" w:hAnsi="Arial" w:cs="Arial"/>
+          <w:b/>
+        </w:rPr>
+        <w:t xml:space="preserve"> ideally be something the user would use each morning such as a coffee jar</w:t>
+      </w:r>
+      <w:r>
+        <w:rPr>
+          <w:rFonts w:ascii="Arial" w:hAnsi="Arial" w:cs="Arial"/>
+        </w:rPr>
+        <w:t>, therefore motivating them to g</w:t>
       </w:r>
       <w:r>
         <w:rPr>
@@ -549,19 +586,11 @@
         </w:rPr>
         <w:br/>
       </w:r>
-      <w:proofErr w:type="gramStart"/>
-      <w:r>
-        <w:rPr>
-          <w:rFonts w:ascii="Arial" w:hAnsi="Arial" w:cs="Arial"/>
-        </w:rPr>
-        <w:t>A</w:t>
-      </w:r>
-      <w:proofErr w:type="gramEnd"/>
-      <w:r>
-        <w:rPr>
-          <w:rFonts w:ascii="Arial" w:hAnsi="Arial" w:cs="Arial"/>
-        </w:rPr>
-        <w:t xml:space="preserve"> requirement is defined as “a condition or capability to which a system must conform”. A number of requirements for the App were extracted from the </w:t>
+      <w:r>
+        <w:rPr>
+          <w:rFonts w:ascii="Arial" w:hAnsi="Arial" w:cs="Arial"/>
+        </w:rPr>
+        <w:t xml:space="preserve">A requirement is defined as “a condition or capability to which a system must conform”. A number of requirements for the App were extracted from the </w:t>
       </w:r>
       <w:r>
         <w:rPr>
@@ -1334,7 +1363,14 @@
               <w:rPr>
                 <w:rFonts w:ascii="Arial" w:hAnsi="Arial" w:cs="Arial"/>
               </w:rPr>
-              <w:t xml:space="preserve"> and modern looking</w:t>
+              <w:t xml:space="preserve"> and </w:t>
+            </w:r>
+            <w:r>
+              <w:rPr>
+                <w:rFonts w:ascii="Arial" w:hAnsi="Arial" w:cs="Arial"/>
+              </w:rPr>
+              <w:lastRenderedPageBreak/>
+              <w:t>modern looking</w:t>
             </w:r>
           </w:p>
         </w:tc>
@@ -1353,7 +1389,15 @@
               <w:rPr>
                 <w:rFonts w:ascii="Arial" w:hAnsi="Arial" w:cs="Arial"/>
               </w:rPr>
-              <w:t>A modern looking UI is essential to fit in with the Bootstrap aesthetic users are used to</w:t>
+              <w:lastRenderedPageBreak/>
+              <w:t xml:space="preserve">A modern looking UI is essential to fit in with the Bootstrap </w:t>
+            </w:r>
+            <w:r>
+              <w:rPr>
+                <w:rFonts w:ascii="Arial" w:hAnsi="Arial" w:cs="Arial"/>
+              </w:rPr>
+              <w:lastRenderedPageBreak/>
+              <w:t>aesthetic users are used to</w:t>
             </w:r>
           </w:p>
         </w:tc>
@@ -2103,10 +2147,10 @@
         <w:rPr>
           <w:rFonts w:ascii="Arial" w:hAnsi="Arial" w:cs="Arial"/>
           <w:noProof/>
-          <w:lang w:eastAsia="en-GB"/>
+          <w:lang w:val="en-US"/>
         </w:rPr>
         <w:drawing>
-          <wp:anchor distT="0" distB="0" distL="114300" distR="114300" simplePos="0" relativeHeight="251364864" behindDoc="1" locked="0" layoutInCell="1" allowOverlap="1" wp14:anchorId="4E189991" wp14:editId="20C83701">
+          <wp:anchor distT="0" distB="0" distL="114300" distR="114300" simplePos="0" relativeHeight="251364864" behindDoc="1" locked="0" layoutInCell="1" allowOverlap="1" wp14:anchorId="302FAAFC" wp14:editId="2FBF4084">
             <wp:simplePos x="0" y="0"/>
             <wp:positionH relativeFrom="column">
               <wp:posOffset>-467360</wp:posOffset>
@@ -2276,10 +2320,10 @@
         <w:rPr>
           <w:rFonts w:ascii="Arial" w:hAnsi="Arial" w:cs="Arial"/>
           <w:noProof/>
-          <w:lang w:eastAsia="en-GB"/>
+          <w:lang w:val="en-US"/>
         </w:rPr>
         <w:drawing>
-          <wp:anchor distT="0" distB="0" distL="114300" distR="114300" simplePos="0" relativeHeight="251375104" behindDoc="0" locked="0" layoutInCell="1" allowOverlap="1" wp14:anchorId="50A8E8D8" wp14:editId="7AF97BF5">
+          <wp:anchor distT="0" distB="0" distL="114300" distR="114300" simplePos="0" relativeHeight="251375104" behindDoc="0" locked="0" layoutInCell="1" allowOverlap="1" wp14:anchorId="571ADFEB" wp14:editId="3D0D1DA7">
             <wp:simplePos x="0" y="0"/>
             <wp:positionH relativeFrom="column">
               <wp:posOffset>5461000</wp:posOffset>
@@ -2406,7 +2450,8 @@
           <w:noProof/>
           <w:lang w:eastAsia="en-GB"/>
         </w:rPr>
-        <w:pict>
+        <w:lastRenderedPageBreak/>
+        <w:pict w14:anchorId="3B375CFF">
           <v:shape id="_x0000_s1039" type="#_x0000_t202" style="position:absolute;left:0;text-align:left;margin-left:455.3pt;margin-top:9.25pt;width:40pt;height:21.3pt;z-index:251661312;visibility:visible;mso-wrap-distance-left:9pt;mso-wrap-distance-top:3.6pt;mso-wrap-distance-right:9pt;mso-wrap-distance-bottom:3.6pt;mso-position-horizontal-relative:text;mso-position-vertical-relative:text;mso-width-relative:margin;mso-height-relative:margin;v-text-anchor:top" stroked="f" strokecolor="white [3212]">
             <v:fill opacity="0"/>
             <v:textbox style="mso-next-textbox:#_x0000_s1039">
@@ -2442,7 +2487,7 @@
           <w:noProof/>
           <w:lang w:eastAsia="en-GB"/>
         </w:rPr>
-        <w:pict>
+        <w:pict w14:anchorId="55F7677F">
           <v:shape id="_x0000_s1038" type="#_x0000_t202" style="position:absolute;left:0;text-align:left;margin-left:335.15pt;margin-top:9.25pt;width:40pt;height:21.3pt;z-index:251660288;visibility:visible;mso-wrap-distance-left:9pt;mso-wrap-distance-top:3.6pt;mso-wrap-distance-right:9pt;mso-wrap-distance-bottom:3.6pt;mso-position-horizontal-relative:text;mso-position-vertical-relative:text;mso-width-relative:margin;mso-height-relative:margin;v-text-anchor:top" stroked="f" strokecolor="white [3212]">
             <v:fill opacity="0"/>
             <v:textbox style="mso-next-textbox:#_x0000_s1038">
@@ -2478,7 +2523,7 @@
           <w:noProof/>
           <w:lang w:eastAsia="en-GB"/>
         </w:rPr>
-        <w:pict>
+        <w:pict w14:anchorId="0F4A4A35">
           <v:shape id="_x0000_s1037" type="#_x0000_t202" style="position:absolute;left:0;text-align:left;margin-left:225.4pt;margin-top:9.25pt;width:40pt;height:21.3pt;z-index:251659264;visibility:visible;mso-wrap-distance-left:9pt;mso-wrap-distance-top:3.6pt;mso-wrap-distance-right:9pt;mso-wrap-distance-bottom:3.6pt;mso-position-horizontal-relative:text;mso-position-vertical-relative:text;mso-width-relative:margin;mso-height-relative:margin;v-text-anchor:top" stroked="f" strokecolor="white [3212]">
             <v:fill opacity="0"/>
             <v:textbox style="mso-next-textbox:#_x0000_s1037">
@@ -2514,7 +2559,7 @@
           <w:noProof/>
           <w:lang w:eastAsia="en-GB"/>
         </w:rPr>
-        <w:pict>
+        <w:pict w14:anchorId="300D8947">
           <v:shape id="_x0000_s1036" type="#_x0000_t202" style="position:absolute;left:0;text-align:left;margin-left:104.15pt;margin-top:9.25pt;width:40pt;height:21.3pt;z-index:251658240;visibility:visible;mso-wrap-distance-left:9pt;mso-wrap-distance-top:3.6pt;mso-wrap-distance-right:9pt;mso-wrap-distance-bottom:3.6pt;mso-position-horizontal-relative:text;mso-position-vertical-relative:text;mso-width-relative:margin;mso-height-relative:margin;v-text-anchor:top" stroked="f" strokecolor="white [3212]">
             <v:fill opacity="0"/>
             <v:textbox style="mso-next-textbox:#_x0000_s1036">
@@ -2548,7 +2593,7 @@
         <w:rPr>
           <w:noProof/>
         </w:rPr>
-        <w:pict>
+        <w:pict w14:anchorId="12584136">
           <v:shape id="_x0000_s1035" type="#_x0000_t202" style="position:absolute;left:0;text-align:left;margin-left:-6.75pt;margin-top:9.25pt;width:40pt;height:21.3pt;z-index:251657216;visibility:visible;mso-wrap-distance-left:9pt;mso-wrap-distance-top:3.6pt;mso-wrap-distance-right:9pt;mso-wrap-distance-bottom:3.6pt;mso-position-horizontal-relative:text;mso-position-vertical-relative:text;mso-width-relative:margin;mso-height-relative:margin;v-text-anchor:top" stroked="f" strokecolor="white [3212]">
             <v:fill opacity="0"/>
             <v:textbox style="mso-next-textbox:#_x0000_s1035">
@@ -2790,17 +2835,60 @@
       <w:r>
         <w:rPr>
           <w:rFonts w:ascii="Arial" w:hAnsi="Arial" w:cs="Arial"/>
+        </w:rPr>
+        <w:t xml:space="preserve">On starting the </w:t>
+      </w:r>
+      <w:proofErr w:type="gramStart"/>
+      <w:r>
+        <w:rPr>
+          <w:rFonts w:ascii="Arial" w:hAnsi="Arial" w:cs="Arial"/>
+        </w:rPr>
+        <w:t>app</w:t>
+      </w:r>
+      <w:proofErr w:type="gramEnd"/>
+      <w:r>
+        <w:rPr>
+          <w:rFonts w:ascii="Arial" w:hAnsi="Arial" w:cs="Arial"/>
+        </w:rPr>
+        <w:t xml:space="preserve"> the user is presented with a blank version of the main menu, as alarms are created, they are placed on a card </w:t>
+      </w:r>
+      <w:r>
+        <w:rPr>
+          <w:rFonts w:ascii="Arial" w:hAnsi="Arial" w:cs="Arial"/>
+          <w:b/>
+        </w:rPr>
+        <w:t>generated using</w:t>
+      </w:r>
+      <w:r>
+        <w:rPr>
+          <w:rFonts w:ascii="Arial" w:hAnsi="Arial" w:cs="Arial"/>
+        </w:rPr>
+        <w:t xml:space="preserve"> the recycler view that makes up the main menu. </w:t>
+      </w:r>
+    </w:p>
+    <w:p>
+      <w:pPr>
+        <w:tabs>
+          <w:tab w:val="left" w:pos="1365"/>
+        </w:tabs>
+        <w:rPr>
+          <w:rFonts w:ascii="Arial" w:hAnsi="Arial" w:cs="Arial"/>
+        </w:rPr>
+      </w:pPr>
+      <w:r>
+        <w:rPr>
+          <w:rFonts w:ascii="Arial" w:hAnsi="Arial" w:cs="Arial"/>
           <w:noProof/>
-          <w:lang w:eastAsia="en-GB"/>
+          <w:lang w:val="en-US"/>
         </w:rPr>
         <w:drawing>
-          <wp:anchor distT="0" distB="0" distL="114300" distR="114300" simplePos="0" relativeHeight="251590144" behindDoc="0" locked="0" layoutInCell="1" allowOverlap="1" wp14:anchorId="34075517" wp14:editId="185826E7">
+          <wp:anchor distT="0" distB="0" distL="114300" distR="114300" simplePos="0" relativeHeight="251590144" behindDoc="0" locked="0" layoutInCell="1" allowOverlap="1" wp14:anchorId="0DF84319" wp14:editId="0832C25E">
             <wp:simplePos x="0" y="0"/>
             <wp:positionH relativeFrom="column">
-              <wp:posOffset>-24765</wp:posOffset>
+              <wp:posOffset>53763</wp:posOffset>
             </wp:positionH>
             <wp:positionV relativeFrom="page">
-              <wp:posOffset>4072678</wp:posOffset>
+              <wp:posOffset>4461722</wp:posOffset>
             </wp:positionV>
             <wp:extent cx="2961640" cy="2781300"/>
             <wp:effectExtent l="0" t="0" r="0" b="0"/>
@@ -2859,27 +2947,11 @@
       <w:r>
         <w:rPr>
           <w:rFonts w:ascii="Arial" w:hAnsi="Arial" w:cs="Arial"/>
-        </w:rPr>
-        <w:t xml:space="preserve">On starting the app the user is presented with a blank version of the main menu, as alarms are created, they are placed on a card on the recycler view that makes up the main menu. </w:t>
-      </w:r>
-    </w:p>
-    <w:p>
-      <w:pPr>
-        <w:tabs>
-          <w:tab w:val="left" w:pos="1365"/>
-        </w:tabs>
-        <w:rPr>
-          <w:rFonts w:ascii="Arial" w:hAnsi="Arial" w:cs="Arial"/>
-        </w:rPr>
-      </w:pPr>
-      <w:r>
-        <w:rPr>
-          <w:rFonts w:ascii="Arial" w:hAnsi="Arial" w:cs="Arial"/>
           <w:noProof/>
-          <w:lang w:eastAsia="en-GB"/>
+          <w:lang w:val="en-US"/>
         </w:rPr>
         <w:drawing>
-          <wp:anchor distT="0" distB="0" distL="114300" distR="114300" simplePos="0" relativeHeight="251848192" behindDoc="0" locked="0" layoutInCell="1" allowOverlap="1" wp14:anchorId="5AA74A6E" wp14:editId="5EDF55B2">
+          <wp:anchor distT="0" distB="0" distL="114300" distR="114300" simplePos="0" relativeHeight="251848192" behindDoc="0" locked="0" layoutInCell="1" allowOverlap="1" wp14:anchorId="6AD124E9" wp14:editId="7481E6F1">
             <wp:simplePos x="0" y="0"/>
             <wp:positionH relativeFrom="margin">
               <wp:posOffset>3775498</wp:posOffset>
@@ -3029,7 +3101,7 @@
           <w:noProof/>
           <w:lang w:eastAsia="en-GB"/>
         </w:rPr>
-        <w:pict>
+        <w:pict w14:anchorId="3685A5C2">
           <v:shape id="_x0000_s1067" type="#_x0000_t202" style="position:absolute;margin-left:272.7pt;margin-top:13.35pt;width:167.3pt;height:22pt;z-index:251678720;visibility:visible;mso-wrap-style:square;mso-width-percent:0;mso-height-percent:0;mso-wrap-distance-left:9pt;mso-wrap-distance-top:0;mso-wrap-distance-right:9pt;mso-wrap-distance-bottom:0;mso-position-horizontal-relative:margin;mso-position-vertical-relative:text;mso-width-percent:0;mso-height-percent:0;mso-width-relative:margin;mso-height-relative:margin;v-text-anchor:top" o:gfxdata="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" stroked="f">
             <v:textbox style="mso-next-textbox:#_x0000_s1067" inset="0,0,0,0">
               <w:txbxContent>
@@ -3061,7 +3133,7 @@
         <w:rPr>
           <w:noProof/>
         </w:rPr>
-        <w:pict>
+        <w:pict w14:anchorId="4034E735">
           <v:shape id="Text Box 19" o:spid="_x0000_s1050" type="#_x0000_t202" style="position:absolute;margin-left:18.7pt;margin-top:13.35pt;width:167.3pt;height:22pt;z-index:251663360;visibility:visible;mso-wrap-style:square;mso-width-percent:0;mso-height-percent:0;mso-wrap-distance-left:9pt;mso-wrap-distance-top:0;mso-wrap-distance-right:9pt;mso-wrap-distance-bottom:0;mso-position-horizontal-relative:margin;mso-position-vertical-relative:text;mso-width-percent:0;mso-height-percent:0;mso-width-relative:margin;mso-height-relative:margin;v-text-anchor:top" o:gfxdata="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" stroked="f">
             <v:textbox style="mso-next-textbox:#Text Box 19" inset="0,0,0,0">
               <w:txbxContent>
@@ -3183,14 +3255,14 @@
         <w:rPr>
           <w:rFonts w:ascii="Arial" w:hAnsi="Arial" w:cs="Arial"/>
         </w:rPr>
-        <w:t xml:space="preserve">When the user presses the red floating action button on the main menu they will be presented with the ‘Add New Alarm’ screen, from here they can set the various attributes of their alarm – Name, a memo (for example, a reminder of the item they will scan), the time of the alarm, a barcode or QR code to associate with the alarm, the days of the week the alarm should repeat on and the ringtone the alarm should use. This page uses a </w:t>
+        <w:t xml:space="preserve">When the user presses the red floating action button on the main menu they will be presented with the ‘Add New Alarm’ screen, from here they can set the various attributes of their alarm – Name, a memo (for example, a reminder of the item they will scan), the time of the alarm, a barcode or QR code to associate with the alarm, the days of the week the alarm </w:t>
       </w:r>
       <w:r>
         <w:rPr>
           <w:rFonts w:ascii="Arial" w:hAnsi="Arial" w:cs="Arial"/>
         </w:rPr>
         <w:lastRenderedPageBreak/>
-        <w:t>‘</w:t>
+        <w:t>should repeat on and the ringtone the alarm should use. This page uses a ‘</w:t>
       </w:r>
       <w:proofErr w:type="spellStart"/>
       <w:r>
@@ -3210,10 +3282,10 @@
         <w:rPr>
           <w:rFonts w:ascii="Arial" w:hAnsi="Arial" w:cs="Arial"/>
           <w:noProof/>
-          <w:lang w:eastAsia="en-GB"/>
+          <w:lang w:val="en-US"/>
         </w:rPr>
         <w:drawing>
-          <wp:anchor distT="0" distB="0" distL="114300" distR="114300" simplePos="0" relativeHeight="251704832" behindDoc="0" locked="0" layoutInCell="1" allowOverlap="1" wp14:anchorId="0750A686" wp14:editId="3C110513">
+          <wp:anchor distT="0" distB="0" distL="114300" distR="114300" simplePos="0" relativeHeight="251704832" behindDoc="0" locked="0" layoutInCell="1" allowOverlap="1" wp14:anchorId="4896AD07" wp14:editId="5778B80A">
             <wp:simplePos x="0" y="0"/>
             <wp:positionH relativeFrom="column">
               <wp:posOffset>-184362</wp:posOffset>
@@ -3279,10 +3351,10 @@
         <w:rPr>
           <w:rFonts w:ascii="Arial" w:hAnsi="Arial" w:cs="Arial"/>
           <w:noProof/>
-          <w:lang w:eastAsia="en-GB"/>
+          <w:lang w:val="en-US"/>
         </w:rPr>
         <w:drawing>
-          <wp:anchor distT="0" distB="0" distL="114300" distR="114300" simplePos="0" relativeHeight="251682304" behindDoc="0" locked="0" layoutInCell="1" allowOverlap="1" wp14:anchorId="403C32EE" wp14:editId="607AB7D0">
+          <wp:anchor distT="0" distB="0" distL="114300" distR="114300" simplePos="0" relativeHeight="251682304" behindDoc="0" locked="0" layoutInCell="1" allowOverlap="1" wp14:anchorId="4D3930F2" wp14:editId="2617A189">
             <wp:simplePos x="0" y="0"/>
             <wp:positionH relativeFrom="column">
               <wp:posOffset>3869055</wp:posOffset>
@@ -3456,7 +3528,7 @@
         <w:rPr>
           <w:noProof/>
         </w:rPr>
-        <w:pict>
+        <w:pict w14:anchorId="739CD4A4">
           <v:shape id="Text Box 22" o:spid="_x0000_s1054" type="#_x0000_t202" style="position:absolute;margin-left:293.35pt;margin-top:19.75pt;width:167.3pt;height:22pt;z-index:251665408;visibility:visible;mso-wrap-style:square;mso-width-percent:0;mso-height-percent:0;mso-wrap-distance-left:9pt;mso-wrap-distance-top:0;mso-wrap-distance-right:9pt;mso-wrap-distance-bottom:0;mso-position-horizontal-relative:margin;mso-position-vertical-relative:text;mso-width-percent:0;mso-height-percent:0;mso-width-relative:margin;mso-height-relative:margin;v-text-anchor:top" stroked="f">
             <v:textbox inset="0,0,0,0">
               <w:txbxContent>
@@ -3493,10 +3565,10 @@
         <w:rPr>
           <w:rFonts w:ascii="Arial" w:hAnsi="Arial" w:cs="Arial"/>
           <w:noProof/>
-          <w:lang w:eastAsia="en-GB"/>
+          <w:lang w:val="en-US"/>
         </w:rPr>
         <w:drawing>
-          <wp:anchor distT="0" distB="0" distL="114300" distR="114300" simplePos="0" relativeHeight="251665920" behindDoc="0" locked="0" layoutInCell="1" allowOverlap="1" wp14:anchorId="2CAF6547" wp14:editId="5FCD1860">
+          <wp:anchor distT="0" distB="0" distL="114300" distR="114300" simplePos="0" relativeHeight="251665920" behindDoc="0" locked="0" layoutInCell="1" allowOverlap="1" wp14:anchorId="6296898B" wp14:editId="44277DFA">
             <wp:simplePos x="0" y="0"/>
             <wp:positionH relativeFrom="column">
               <wp:posOffset>4656</wp:posOffset>
@@ -3562,7 +3634,7 @@
         <w:rPr>
           <w:noProof/>
         </w:rPr>
-        <w:pict>
+        <w:pict w14:anchorId="3A18A98D">
           <v:shape id="Text Box 21" o:spid="_x0000_s1053" type="#_x0000_t202" style="position:absolute;margin-left:-7.3pt;margin-top:20.8pt;width:187.3pt;height:37.95pt;z-index:251664384;visibility:visible;mso-wrap-style:square;mso-width-percent:0;mso-wrap-distance-left:9pt;mso-wrap-distance-top:0;mso-wrap-distance-right:9pt;mso-wrap-distance-bottom:0;mso-position-horizontal-relative:margin;mso-position-vertical-relative:text;mso-width-percent:0;mso-width-relative:margin;mso-height-relative:margin;v-text-anchor:top" o:gfxdata="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" stroked="f">
             <v:textbox inset="0,0,0,0">
               <w:txbxContent>
@@ -3649,7 +3721,7 @@
         <w:rPr>
           <w:noProof/>
         </w:rPr>
-        <w:pict>
+        <w:pict w14:anchorId="5F2D55DF">
           <v:shape id="_x0000_s1052" type="#_x0000_t202" style="position:absolute;margin-left:252.1pt;margin-top:2.15pt;width:187.3pt;height:14pt;z-index:251674624;visibility:visible;mso-wrap-style:square;mso-width-percent:0;mso-height-percent:0;mso-wrap-distance-left:9pt;mso-wrap-distance-top:0;mso-wrap-distance-right:9pt;mso-wrap-distance-bottom:0;mso-position-horizontal-relative:margin;mso-position-vertical-relative:text;mso-width-percent:0;mso-height-percent:0;mso-width-relative:margin;mso-height-relative:margin;v-text-anchor:top" stroked="f">
             <v:textbox style="mso-next-textbox:#_x0000_s1052" inset="0,0,0,0">
               <w:txbxContent>
@@ -3741,31 +3813,37 @@
           <w:color w:val="212121"/>
           <w:shd w:val="clear" w:color="auto" w:fill="FFFFFF"/>
         </w:rPr>
-        <w:t xml:space="preserve">. In this instance </w:t>
-      </w:r>
-      <w:proofErr w:type="spellStart"/>
+        <w:t xml:space="preserve"> layout</w:t>
+      </w:r>
       <w:r>
         <w:rPr>
           <w:rFonts w:ascii="Arial" w:hAnsi="Arial" w:cs="Arial"/>
           <w:color w:val="212121"/>
           <w:shd w:val="clear" w:color="auto" w:fill="FFFFFF"/>
         </w:rPr>
-        <w:t>CardView</w:t>
-      </w:r>
-      <w:proofErr w:type="spellEnd"/>
+        <w:t>.</w:t>
+      </w:r>
       <w:r>
         <w:rPr>
           <w:rFonts w:ascii="Arial" w:hAnsi="Arial" w:cs="Arial"/>
           <w:color w:val="212121"/>
           <w:shd w:val="clear" w:color="auto" w:fill="FFFFFF"/>
         </w:rPr>
-        <w:t xml:space="preserve"> essentially acts as template that is used when required by the </w:t>
+        <w:t xml:space="preserve"> </w:t>
+      </w:r>
+      <w:r>
+        <w:rPr>
+          <w:rFonts w:ascii="Arial" w:hAnsi="Arial" w:cs="Arial"/>
+          <w:color w:val="00B050"/>
+          <w:shd w:val="clear" w:color="auto" w:fill="FFFFFF"/>
+        </w:rPr>
+        <w:t xml:space="preserve">As a user could have multiple alarms with different data we choose to implement the </w:t>
       </w:r>
       <w:proofErr w:type="spellStart"/>
       <w:r>
         <w:rPr>
           <w:rFonts w:ascii="Arial" w:hAnsi="Arial" w:cs="Arial"/>
-          <w:color w:val="212121"/>
+          <w:color w:val="00B050"/>
           <w:shd w:val="clear" w:color="auto" w:fill="FFFFFF"/>
         </w:rPr>
         <w:t>RecyclerView</w:t>
@@ -3774,16 +3852,224 @@
       <w:r>
         <w:rPr>
           <w:rFonts w:ascii="Arial" w:hAnsi="Arial" w:cs="Arial"/>
-          <w:color w:val="212121"/>
+          <w:color w:val="00B050"/>
           <w:shd w:val="clear" w:color="auto" w:fill="FFFFFF"/>
         </w:rPr>
+        <w:t xml:space="preserve"> widget which allows us greater performance and flexibility to extend the feature if needed compared to the traditional </w:t>
+      </w:r>
+      <w:proofErr w:type="spellStart"/>
+      <w:r>
+        <w:rPr>
+          <w:rFonts w:ascii="Arial" w:hAnsi="Arial" w:cs="Arial"/>
+          <w:color w:val="00B050"/>
+          <w:shd w:val="clear" w:color="auto" w:fill="FFFFFF"/>
+        </w:rPr>
+        <w:t>ListView</w:t>
+      </w:r>
+      <w:proofErr w:type="spellEnd"/>
+      <w:r>
+        <w:rPr>
+          <w:rFonts w:ascii="Arial" w:hAnsi="Arial" w:cs="Arial"/>
+          <w:color w:val="00B050"/>
+          <w:shd w:val="clear" w:color="auto" w:fill="FFFFFF"/>
+        </w:rPr>
+        <w:t xml:space="preserve"> widget. We are taking one instance of the </w:t>
+      </w:r>
+      <w:proofErr w:type="spellStart"/>
+      <w:r>
+        <w:rPr>
+          <w:rFonts w:ascii="Arial" w:hAnsi="Arial" w:cs="Arial"/>
+          <w:color w:val="00B050"/>
+          <w:shd w:val="clear" w:color="auto" w:fill="FFFFFF"/>
+        </w:rPr>
+        <w:t>CardView</w:t>
+      </w:r>
+      <w:proofErr w:type="spellEnd"/>
+      <w:r>
+        <w:rPr>
+          <w:rFonts w:ascii="Arial" w:hAnsi="Arial" w:cs="Arial"/>
+          <w:color w:val="00B050"/>
+          <w:shd w:val="clear" w:color="auto" w:fill="FFFFFF"/>
+        </w:rPr>
+        <w:t xml:space="preserve"> and ‘recycling’ its views for multiple cards but keeping the data displayed by views unique. The </w:t>
+      </w:r>
+      <w:proofErr w:type="spellStart"/>
+      <w:r>
+        <w:rPr>
+          <w:rFonts w:ascii="Arial" w:hAnsi="Arial" w:cs="Arial"/>
+          <w:color w:val="00B050"/>
+          <w:shd w:val="clear" w:color="auto" w:fill="FFFFFF"/>
+        </w:rPr>
+        <w:t>RecyclerView</w:t>
+      </w:r>
+      <w:proofErr w:type="spellEnd"/>
+      <w:r>
+        <w:rPr>
+          <w:rFonts w:ascii="Arial" w:hAnsi="Arial" w:cs="Arial"/>
+          <w:color w:val="00B050"/>
+          <w:shd w:val="clear" w:color="auto" w:fill="FFFFFF"/>
+        </w:rPr>
+        <w:t xml:space="preserve"> gives us access to the powerful </w:t>
+      </w:r>
+      <w:proofErr w:type="spellStart"/>
+      <w:r>
+        <w:rPr>
+          <w:rFonts w:ascii="Arial" w:hAnsi="Arial" w:cs="Arial"/>
+          <w:color w:val="00B050"/>
+          <w:shd w:val="clear" w:color="auto" w:fill="FFFFFF"/>
+        </w:rPr>
+        <w:t>LayoutManager</w:t>
+      </w:r>
+      <w:proofErr w:type="spellEnd"/>
+      <w:r>
+        <w:rPr>
+          <w:rFonts w:ascii="Arial" w:hAnsi="Arial" w:cs="Arial"/>
+          <w:color w:val="00B050"/>
+          <w:shd w:val="clear" w:color="auto" w:fill="FFFFFF"/>
+        </w:rPr>
+        <w:t xml:space="preserve"> meaning we can specify different types of list layouts such as grid and staggered layouts however, we choose the </w:t>
+      </w:r>
+      <w:proofErr w:type="spellStart"/>
+      <w:r>
+        <w:rPr>
+          <w:rFonts w:ascii="Arial" w:hAnsi="Arial" w:cs="Arial"/>
+          <w:color w:val="00B050"/>
+          <w:shd w:val="clear" w:color="auto" w:fill="FFFFFF"/>
+        </w:rPr>
+        <w:t>LinearLayout</w:t>
+      </w:r>
+      <w:proofErr w:type="spellEnd"/>
+      <w:r>
+        <w:rPr>
+          <w:rFonts w:ascii="Arial" w:hAnsi="Arial" w:cs="Arial"/>
+          <w:color w:val="00B050"/>
+          <w:shd w:val="clear" w:color="auto" w:fill="FFFFFF"/>
+        </w:rPr>
+        <w:t xml:space="preserve"> as it would be most suitable for users of our app. The </w:t>
+      </w:r>
+      <w:proofErr w:type="spellStart"/>
+      <w:r>
+        <w:rPr>
+          <w:rFonts w:ascii="Arial" w:hAnsi="Arial" w:cs="Arial"/>
+          <w:color w:val="00B050"/>
+          <w:shd w:val="clear" w:color="auto" w:fill="FFFFFF"/>
+        </w:rPr>
+        <w:t>CardView</w:t>
+      </w:r>
+      <w:proofErr w:type="spellEnd"/>
+      <w:r>
+        <w:rPr>
+          <w:rFonts w:ascii="Arial" w:hAnsi="Arial" w:cs="Arial"/>
+          <w:color w:val="00B050"/>
+          <w:shd w:val="clear" w:color="auto" w:fill="FFFFFF"/>
+        </w:rPr>
+        <w:t xml:space="preserve"> has a very material aesthetic to it similar to how Google Now appears and as such, helps Up and Atom contribute to a consistent look and feel across the </w:t>
+      </w:r>
+      <w:r>
+        <w:rPr>
+          <w:rFonts w:ascii="Arial" w:hAnsi="Arial" w:cs="Arial"/>
+          <w:color w:val="00B050"/>
+          <w:shd w:val="clear" w:color="auto" w:fill="FFFFFF"/>
+        </w:rPr>
+        <w:t>user’s</w:t>
+      </w:r>
+      <w:r>
+        <w:rPr>
+          <w:rFonts w:ascii="Arial" w:hAnsi="Arial" w:cs="Arial"/>
+          <w:color w:val="00B050"/>
+          <w:shd w:val="clear" w:color="auto" w:fill="FFFFFF"/>
+        </w:rPr>
+        <w:t xml:space="preserve"> device.</w:t>
+      </w:r>
+      <w:bookmarkStart w:id="0" w:name="_GoBack"/>
+      <w:bookmarkEnd w:id="0"/>
+    </w:p>
+    <w:p>
+      <w:pPr>
+        <w:tabs>
+          <w:tab w:val="left" w:pos="1365"/>
+        </w:tabs>
+        <w:rPr>
+          <w:rFonts w:ascii="Arial" w:hAnsi="Arial" w:cs="Arial"/>
+          <w:color w:val="FF0000"/>
+          <w:u w:val="single"/>
+        </w:rPr>
+      </w:pPr>
+      <w:r>
+        <w:rPr>
+          <w:rFonts w:ascii="Arial" w:hAnsi="Arial" w:cs="Arial"/>
+          <w:color w:val="FF0000"/>
+          <w:shd w:val="clear" w:color="auto" w:fill="FFFFFF"/>
+        </w:rPr>
+        <w:lastRenderedPageBreak/>
+        <w:t xml:space="preserve">In this instance </w:t>
+      </w:r>
+      <w:proofErr w:type="spellStart"/>
+      <w:r>
+        <w:rPr>
+          <w:rFonts w:ascii="Arial" w:hAnsi="Arial" w:cs="Arial"/>
+          <w:color w:val="FF0000"/>
+          <w:shd w:val="clear" w:color="auto" w:fill="FFFFFF"/>
+        </w:rPr>
+        <w:t>CardView</w:t>
+      </w:r>
+      <w:proofErr w:type="spellEnd"/>
+      <w:r>
+        <w:rPr>
+          <w:rFonts w:ascii="Arial" w:hAnsi="Arial" w:cs="Arial"/>
+          <w:color w:val="FF0000"/>
+          <w:shd w:val="clear" w:color="auto" w:fill="FFFFFF"/>
+        </w:rPr>
+        <w:t xml:space="preserve"> essentially acts as template that is</w:t>
+      </w:r>
+      <w:r>
+        <w:rPr>
+          <w:rFonts w:ascii="Arial" w:hAnsi="Arial" w:cs="Arial"/>
+          <w:color w:val="FF0000"/>
+          <w:shd w:val="clear" w:color="auto" w:fill="FFFFFF"/>
+        </w:rPr>
+        <w:t xml:space="preserve"> </w:t>
+      </w:r>
+      <w:r>
+        <w:rPr>
+          <w:rFonts w:ascii="Arial" w:hAnsi="Arial" w:cs="Arial"/>
+          <w:b/>
+          <w:color w:val="FF0000"/>
+          <w:shd w:val="clear" w:color="auto" w:fill="FFFFFF"/>
+        </w:rPr>
+        <w:t>used</w:t>
+      </w:r>
+      <w:r>
+        <w:rPr>
+          <w:rFonts w:ascii="Arial" w:hAnsi="Arial" w:cs="Arial"/>
+          <w:color w:val="FF0000"/>
+          <w:shd w:val="clear" w:color="auto" w:fill="FFFFFF"/>
+        </w:rPr>
+        <w:t xml:space="preserve"> when required by the </w:t>
+      </w:r>
+      <w:proofErr w:type="spellStart"/>
+      <w:r>
+        <w:rPr>
+          <w:rFonts w:ascii="Arial" w:hAnsi="Arial" w:cs="Arial"/>
+          <w:color w:val="FF0000"/>
+          <w:shd w:val="clear" w:color="auto" w:fill="FFFFFF"/>
+        </w:rPr>
+        <w:t>RecyclerView</w:t>
+      </w:r>
+      <w:proofErr w:type="spellEnd"/>
+      <w:r>
+        <w:rPr>
+          <w:rFonts w:ascii="Arial" w:hAnsi="Arial" w:cs="Arial"/>
+          <w:color w:val="FF0000"/>
+          <w:shd w:val="clear" w:color="auto" w:fill="FFFFFF"/>
+        </w:rPr>
         <w:t xml:space="preserve"> on the main menu, this is a highly efficient method of showing lots of information, much more so than the older, but less complicated </w:t>
       </w:r>
       <w:proofErr w:type="spellStart"/>
       <w:r>
         <w:rPr>
           <w:rFonts w:ascii="Arial" w:hAnsi="Arial" w:cs="Arial"/>
-          <w:color w:val="212121"/>
+          <w:color w:val="FF0000"/>
           <w:shd w:val="clear" w:color="auto" w:fill="FFFFFF"/>
         </w:rPr>
         <w:t>ListView</w:t>
@@ -3792,7 +4078,7 @@
       <w:r>
         <w:rPr>
           <w:rFonts w:ascii="Arial" w:hAnsi="Arial" w:cs="Arial"/>
-          <w:color w:val="212121"/>
+          <w:color w:val="FF0000"/>
           <w:shd w:val="clear" w:color="auto" w:fill="FFFFFF"/>
         </w:rPr>
         <w:t xml:space="preserve">. </w:t>
@@ -3801,7 +4087,7 @@
       <w:r>
         <w:rPr>
           <w:rFonts w:ascii="Arial" w:hAnsi="Arial" w:cs="Arial"/>
-          <w:color w:val="212121"/>
+          <w:color w:val="FF0000"/>
           <w:shd w:val="clear" w:color="auto" w:fill="FFFFFF"/>
         </w:rPr>
         <w:t>CardView</w:t>
@@ -3810,7 +4096,7 @@
       <w:r>
         <w:rPr>
           <w:rFonts w:ascii="Arial" w:hAnsi="Arial" w:cs="Arial"/>
-          <w:color w:val="212121"/>
+          <w:color w:val="FF0000"/>
           <w:shd w:val="clear" w:color="auto" w:fill="FFFFFF"/>
         </w:rPr>
         <w:t xml:space="preserve"> also allows us to maintain the Material look and feel of ‘Up and Atom’.</w:t>
@@ -3823,47 +4109,9 @@
         </w:tabs>
         <w:rPr>
           <w:rFonts w:ascii="Arial" w:hAnsi="Arial" w:cs="Arial"/>
-          <w:color w:val="212121"/>
-          <w:shd w:val="clear" w:color="auto" w:fill="FFFFFF"/>
-        </w:rPr>
-      </w:pPr>
-    </w:p>
-    <w:p>
-      <w:pPr>
-        <w:tabs>
-          <w:tab w:val="left" w:pos="1365"/>
-        </w:tabs>
-        <w:rPr>
-          <w:rFonts w:ascii="Arial" w:hAnsi="Arial" w:cs="Arial"/>
           <w:u w:val="single"/>
         </w:rPr>
       </w:pPr>
-      <w:r>
-        <w:rPr>
-          <w:rFonts w:ascii="Arial" w:hAnsi="Arial" w:cs="Arial"/>
-          <w:color w:val="212121"/>
-          <w:shd w:val="clear" w:color="auto" w:fill="FFFFFF"/>
-        </w:rPr>
-        <w:t xml:space="preserve">//TO DO </w:t>
-      </w:r>
-      <w:proofErr w:type="spellStart"/>
-      <w:r>
-        <w:rPr>
-          <w:rFonts w:ascii="Arial" w:hAnsi="Arial" w:cs="Arial"/>
-          <w:color w:val="212121"/>
-          <w:shd w:val="clear" w:color="auto" w:fill="FFFFFF"/>
-        </w:rPr>
-        <w:t>Kelv</w:t>
-      </w:r>
-      <w:proofErr w:type="spellEnd"/>
-      <w:r>
-        <w:rPr>
-          <w:rFonts w:ascii="Arial" w:hAnsi="Arial" w:cs="Arial"/>
-          <w:color w:val="212121"/>
-          <w:shd w:val="clear" w:color="auto" w:fill="FFFFFF"/>
-        </w:rPr>
-        <w:t xml:space="preserve"> – more about the recycler view?</w:t>
-      </w:r>
     </w:p>
     <w:p>
       <w:pPr>
@@ -3886,23 +4134,11 @@
           <w:u w:val="single"/>
         </w:rPr>
       </w:pPr>
-    </w:p>
-    <w:p>
-      <w:pPr>
-        <w:tabs>
-          <w:tab w:val="left" w:pos="1365"/>
-        </w:tabs>
-        <w:rPr>
-          <w:rFonts w:ascii="Arial" w:hAnsi="Arial" w:cs="Arial"/>
-          <w:u w:val="single"/>
-        </w:rPr>
-      </w:pPr>
       <w:r>
         <w:rPr>
           <w:noProof/>
         </w:rPr>
-        <w:lastRenderedPageBreak/>
-        <w:pict>
+        <w:pict w14:anchorId="69442912">
           <v:shape id="_x0000_s1060" type="#_x0000_t75" style="position:absolute;margin-left:183.35pt;margin-top:-32.9pt;width:315.85pt;height:272.9pt;z-index:251671552;mso-position-horizontal-relative:text;mso-position-vertical-relative:text">
             <v:imagedata r:id="rId18" o:title="Screenshot (35)"/>
           </v:shape>
@@ -3913,10 +4149,10 @@
           <w:rFonts w:ascii="Arial" w:hAnsi="Arial" w:cs="Arial"/>
           <w:i/>
           <w:noProof/>
-          <w:lang w:eastAsia="en-GB"/>
+          <w:lang w:val="en-US"/>
         </w:rPr>
         <w:drawing>
-          <wp:anchor distT="0" distB="0" distL="114300" distR="114300" simplePos="0" relativeHeight="251485696" behindDoc="0" locked="0" layoutInCell="1" allowOverlap="1" wp14:anchorId="0B22BE83" wp14:editId="4EF36EC5">
+          <wp:anchor distT="0" distB="0" distL="114300" distR="114300" simplePos="0" relativeHeight="251485696" behindDoc="0" locked="0" layoutInCell="1" allowOverlap="1" wp14:anchorId="76E8884E" wp14:editId="51C20056">
             <wp:simplePos x="0" y="0"/>
             <wp:positionH relativeFrom="column">
               <wp:posOffset>-151765</wp:posOffset>
@@ -4045,7 +4281,7 @@
           <w:u w:val="single"/>
           <w:lang w:eastAsia="en-GB"/>
         </w:rPr>
-        <w:pict>
+        <w:pict w14:anchorId="1A93C194">
           <v:shape id="_x0000_s1063" type="#_x0000_t202" style="position:absolute;margin-left:236.7pt;margin-top:126.9pt;width:187.3pt;height:21.35pt;z-index:251673600;visibility:visible;mso-wrap-style:square;mso-width-percent:0;mso-wrap-distance-left:9pt;mso-wrap-distance-top:0;mso-wrap-distance-right:9pt;mso-wrap-distance-bottom:0;mso-position-horizontal-relative:margin;mso-position-vertical-relative:text;mso-width-percent:0;mso-width-relative:margin;mso-height-relative:margin;v-text-anchor:top" o:gfxdata="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" stroked="f">
             <v:textbox inset="0,0,0,0">
               <w:txbxContent>
@@ -4090,7 +4326,7 @@
           <w:noProof/>
           <w:lang w:eastAsia="en-GB"/>
         </w:rPr>
-        <w:pict>
+        <w:pict w14:anchorId="3176188B">
           <v:shape id="_x0000_s1062" type="#_x0000_t202" style="position:absolute;margin-left:-16.65pt;margin-top:134.6pt;width:167.3pt;height:22pt;z-index:251672576;visibility:visible;mso-wrap-style:square;mso-width-percent:0;mso-height-percent:0;mso-wrap-distance-left:9pt;mso-wrap-distance-top:0;mso-wrap-distance-right:9pt;mso-wrap-distance-bottom:0;mso-position-horizontal-relative:margin;mso-position-vertical-relative:text;mso-width-percent:0;mso-height-percent:0;mso-width-relative:margin;mso-height-relative:margin;v-text-anchor:top" o:gfxdata="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" stroked="f">
             <v:textbox inset="0,0,0,0">
               <w:txbxContent>
@@ -4225,7 +4461,7 @@
         <w:rPr>
           <w:noProof/>
         </w:rPr>
-        <w:pict>
+        <w:pict w14:anchorId="1A9854CE">
           <v:shape id="_x0000_s1048" type="#_x0000_t75" style="position:absolute;margin-left:-4.45pt;margin-top:94pt;width:174.6pt;height:310.55pt;z-index:-251654144;mso-position-horizontal-relative:text;mso-position-vertical-relative:text" wrapcoords="-93 0 -93 21548 21600 21548 21600 0 -93 0">
             <v:imagedata r:id="rId20" o:title="DismissFragment"/>
             <w10:wrap type="tight"/>
@@ -4237,10 +4473,10 @@
           <w:rFonts w:ascii="Arial" w:hAnsi="Arial" w:cs="Arial"/>
           <w:noProof/>
           <w:u w:val="single"/>
-          <w:lang w:eastAsia="en-GB"/>
+          <w:lang w:val="en-US"/>
         </w:rPr>
         <w:drawing>
-          <wp:anchor distT="0" distB="0" distL="114300" distR="114300" simplePos="0" relativeHeight="251534848" behindDoc="0" locked="0" layoutInCell="1" allowOverlap="1" wp14:anchorId="20F493D3" wp14:editId="61D7B6E1">
+          <wp:anchor distT="0" distB="0" distL="114300" distR="114300" simplePos="0" relativeHeight="251534848" behindDoc="0" locked="0" layoutInCell="1" allowOverlap="1" wp14:anchorId="60FA212D" wp14:editId="76D799FB">
             <wp:simplePos x="0" y="0"/>
             <wp:positionH relativeFrom="column">
               <wp:posOffset>2421255</wp:posOffset>
@@ -4354,19 +4590,7 @@
         <w:rPr>
           <w:rFonts w:ascii="Arial" w:hAnsi="Arial" w:cs="Arial"/>
         </w:rPr>
-        <w:t xml:space="preserve"> setting, there are multiple methods within the </w:t>
-      </w:r>
-      <w:r>
-        <w:rPr>
-          <w:rFonts w:ascii="Arial" w:hAnsi="Arial" w:cs="Arial"/>
-        </w:rPr>
-        <w:t>Activity</w:t>
-      </w:r>
-      <w:r>
-        <w:rPr>
-          <w:rFonts w:ascii="Arial" w:hAnsi="Arial" w:cs="Arial"/>
-        </w:rPr>
-        <w:t>DismissAlarm.java to ensure that validation is implemented and the correct option offered to the user whenever the alarm is activated.</w:t>
+        <w:t xml:space="preserve"> setting, there are multiple methods within the ActivityDismissAlarm.java to ensure that validation is implemented and the correct option offered to the user whenever the alarm is activated.</w:t>
       </w:r>
     </w:p>
     <w:p>
@@ -4456,7 +4680,7 @@
           <w:u w:val="single"/>
           <w:lang w:eastAsia="en-GB"/>
         </w:rPr>
-        <w:pict>
+        <w:pict w14:anchorId="483B1BD5">
           <v:shape id="_x0000_s1056" type="#_x0000_t202" style="position:absolute;margin-left:212.05pt;margin-top:.45pt;width:187.3pt;height:18.65pt;z-index:251667456;visibility:visible;mso-wrap-style:square;mso-width-percent:0;mso-wrap-distance-left:9pt;mso-wrap-distance-top:0;mso-wrap-distance-right:9pt;mso-wrap-distance-bottom:0;mso-position-horizontal-relative:margin;mso-position-vertical-relative:text;mso-width-percent:0;mso-width-relative:margin;mso-height-relative:margin;v-text-anchor:top" stroked="f">
             <v:textbox style="mso-next-textbox:#_x0000_s1056" inset="0,0,0,0">
               <w:txbxContent>
@@ -4509,7 +4733,7 @@
           <w:u w:val="single"/>
           <w:lang w:eastAsia="en-GB"/>
         </w:rPr>
-        <w:pict>
+        <w:pict w14:anchorId="1EA798B7">
           <v:shape id="_x0000_s1057" type="#_x0000_t202" style="position:absolute;margin-left:212.05pt;margin-top:42.8pt;width:167.3pt;height:22pt;z-index:251668480;visibility:visible;mso-wrap-style:square;mso-width-percent:0;mso-height-percent:0;mso-wrap-distance-left:9pt;mso-wrap-distance-top:0;mso-wrap-distance-right:9pt;mso-wrap-distance-bottom:0;mso-position-horizontal-relative:margin;mso-position-vertical-relative:text;mso-width-percent:0;mso-height-percent:0;mso-width-relative:margin;mso-height-relative:margin;v-text-anchor:top" o:gfxdata="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" stroked="f">
             <v:textbox style="mso-next-textbox:#_x0000_s1057" inset="0,0,0,0">
               <w:txbxContent>
@@ -4525,19 +4749,7 @@
                     <w:rPr>
                       <w:color w:val="000000" w:themeColor="text1"/>
                     </w:rPr>
-                    <w:t xml:space="preserve">Screenshot of </w:t>
-                  </w:r>
-                  <w:r>
-                    <w:rPr>
-                      <w:color w:val="000000" w:themeColor="text1"/>
-                    </w:rPr>
-                    <w:t xml:space="preserve">‘Dismiss Alarm’ </w:t>
-                  </w:r>
-                  <w:r>
-                    <w:rPr>
-                      <w:color w:val="000000" w:themeColor="text1"/>
-                    </w:rPr>
-                    <w:t>Screen</w:t>
+                    <w:t>Screenshot of ‘Dismiss Alarm’ Screen</w:t>
                   </w:r>
                 </w:p>
                 <w:p/>
@@ -4560,11 +4772,10 @@
           <w:rFonts w:ascii="Arial" w:hAnsi="Arial" w:cs="Arial"/>
           <w:noProof/>
           <w:u w:val="single"/>
-          <w:lang w:eastAsia="en-GB"/>
-        </w:rPr>
-        <w:lastRenderedPageBreak/>
+          <w:lang w:val="en-US"/>
+        </w:rPr>
         <w:drawing>
-          <wp:anchor distT="0" distB="0" distL="114300" distR="114300" simplePos="0" relativeHeight="251790848" behindDoc="0" locked="0" layoutInCell="1" allowOverlap="1" wp14:anchorId="50277CAC" wp14:editId="15E6B6D1">
+          <wp:anchor distT="0" distB="0" distL="114300" distR="114300" simplePos="0" relativeHeight="251790848" behindDoc="0" locked="0" layoutInCell="1" allowOverlap="1" wp14:anchorId="1E9A7242" wp14:editId="261E1649">
             <wp:simplePos x="0" y="0"/>
             <wp:positionH relativeFrom="column">
               <wp:posOffset>617432</wp:posOffset>
@@ -4699,7 +4910,7 @@
           <w:u w:val="single"/>
           <w:lang w:eastAsia="en-GB"/>
         </w:rPr>
-        <w:pict>
+        <w:pict w14:anchorId="6B49ACDC">
           <v:shape id="Text Box 23" o:spid="_x0000_s1055" type="#_x0000_t202" style="position:absolute;margin-left:109.3pt;margin-top:4.85pt;width:187.3pt;height:25.35pt;z-index:251666432;visibility:visible;mso-wrap-style:square;mso-width-percent:0;mso-wrap-distance-left:9pt;mso-wrap-distance-top:0;mso-wrap-distance-right:9pt;mso-wrap-distance-bottom:0;mso-position-horizontal-relative:margin;mso-position-vertical-relative:text;mso-width-percent:0;mso-width-relative:margin;mso-height-relative:margin;v-text-anchor:top" stroked="f">
             <v:textbox style="mso-next-textbox:#Text Box 23" inset="0,0,0,0">
               <w:txbxContent>
@@ -4715,13 +4926,7 @@
                     <w:rPr>
                       <w:color w:val="000000" w:themeColor="text1"/>
                     </w:rPr>
-                    <w:t xml:space="preserve">Java code showing the </w:t>
-                  </w:r>
-                  <w:r>
-                    <w:rPr>
-                      <w:color w:val="000000" w:themeColor="text1"/>
-                    </w:rPr>
-                    <w:t>snooze, override and scan (or dismiss) button options</w:t>
+                    <w:t>Java code showing the snooze, override and scan (or dismiss) button options</w:t>
                   </w:r>
                 </w:p>
                 <w:p/>
@@ -4774,10 +4979,10 @@
         <w:rPr>
           <w:rFonts w:ascii="Arial" w:hAnsi="Arial" w:cs="Arial"/>
           <w:noProof/>
-          <w:lang w:eastAsia="en-GB"/>
+          <w:lang w:val="en-US"/>
         </w:rPr>
         <w:drawing>
-          <wp:anchor distT="0" distB="0" distL="114300" distR="114300" simplePos="0" relativeHeight="251734528" behindDoc="0" locked="0" layoutInCell="1" allowOverlap="1" wp14:anchorId="15F429D0" wp14:editId="52F4BF18">
+          <wp:anchor distT="0" distB="0" distL="114300" distR="114300" simplePos="0" relativeHeight="251734528" behindDoc="0" locked="0" layoutInCell="1" allowOverlap="1" wp14:anchorId="0479528F" wp14:editId="3D60FB4F">
             <wp:simplePos x="0" y="0"/>
             <wp:positionH relativeFrom="margin">
               <wp:posOffset>905722</wp:posOffset>
@@ -4902,7 +5107,7 @@
           <w:noProof/>
           <w:lang w:eastAsia="en-GB"/>
         </w:rPr>
-        <w:pict>
+        <w:pict w14:anchorId="4C95EADA">
           <v:shape id="_x0000_s1064" type="#_x0000_t202" style="position:absolute;margin-left:137.55pt;margin-top:52.85pt;width:167.3pt;height:22pt;z-index:251675648;visibility:visible;mso-wrap-style:square;mso-width-percent:0;mso-height-percent:0;mso-wrap-distance-left:9pt;mso-wrap-distance-top:0;mso-wrap-distance-right:9pt;mso-wrap-distance-bottom:0;mso-position-horizontal-relative:margin;mso-position-vertical-relative:text;mso-width-percent:0;mso-height-percent:0;mso-width-relative:margin;mso-height-relative:margin;v-text-anchor:top" o:gfxdata="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" stroked="f">
             <v:textbox style="mso-next-textbox:#_x0000_s1064" inset="0,0,0,0">
               <w:txbxContent>
@@ -4968,10 +5173,10 @@
         <w:rPr>
           <w:rFonts w:ascii="Arial" w:hAnsi="Arial" w:cs="Arial"/>
           <w:noProof/>
-          <w:lang w:eastAsia="en-GB"/>
+          <w:lang w:val="en-US"/>
         </w:rPr>
         <w:drawing>
-          <wp:anchor distT="0" distB="0" distL="114300" distR="114300" simplePos="0" relativeHeight="251879936" behindDoc="0" locked="0" layoutInCell="1" allowOverlap="1" wp14:anchorId="6E30C0EC" wp14:editId="5F65FF24">
+          <wp:anchor distT="0" distB="0" distL="114300" distR="114300" simplePos="0" relativeHeight="251879936" behindDoc="0" locked="0" layoutInCell="1" allowOverlap="1" wp14:anchorId="2E5F8F47" wp14:editId="230867B8">
             <wp:simplePos x="0" y="0"/>
             <wp:positionH relativeFrom="column">
               <wp:posOffset>3642995</wp:posOffset>
@@ -5040,10 +5245,10 @@
         <w:rPr>
           <w:rFonts w:ascii="Arial" w:hAnsi="Arial" w:cs="Arial"/>
           <w:noProof/>
-          <w:lang w:eastAsia="en-GB"/>
+          <w:lang w:val="en-US"/>
         </w:rPr>
         <w:drawing>
-          <wp:anchor distT="0" distB="0" distL="114300" distR="114300" simplePos="0" relativeHeight="251838976" behindDoc="0" locked="0" layoutInCell="1" allowOverlap="1" wp14:anchorId="0C72AFCB" wp14:editId="26CEC16F">
+          <wp:anchor distT="0" distB="0" distL="114300" distR="114300" simplePos="0" relativeHeight="251838976" behindDoc="0" locked="0" layoutInCell="1" allowOverlap="1" wp14:anchorId="147FB7EB" wp14:editId="02BF5D16">
             <wp:simplePos x="0" y="0"/>
             <wp:positionH relativeFrom="margin">
               <wp:posOffset>-338666</wp:posOffset>
@@ -5174,7 +5379,7 @@
           <w:noProof/>
           <w:lang w:eastAsia="en-GB"/>
         </w:rPr>
-        <w:pict>
+        <w:pict w14:anchorId="0262B6A4">
           <v:shape id="_x0000_s1065" type="#_x0000_t202" style="position:absolute;margin-left:12.8pt;margin-top:18.25pt;width:167.3pt;height:22pt;z-index:251676672;visibility:visible;mso-wrap-style:square;mso-width-percent:0;mso-height-percent:0;mso-wrap-distance-left:9pt;mso-wrap-distance-top:0;mso-wrap-distance-right:9pt;mso-wrap-distance-bottom:0;mso-position-horizontal-relative:margin;mso-position-vertical-relative:text;mso-width-percent:0;mso-height-percent:0;mso-width-relative:margin;mso-height-relative:margin;v-text-anchor:top" o:gfxdata="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" stroked="f">
             <v:textbox style="mso-next-textbox:#_x0000_s1065" inset="0,0,0,0">
               <w:txbxContent>
@@ -5260,7 +5465,7 @@
           <w:noProof/>
           <w:lang w:eastAsia="en-GB"/>
         </w:rPr>
-        <w:pict>
+        <w:pict w14:anchorId="2005540D">
           <v:shape id="_x0000_s1066" type="#_x0000_t202" style="position:absolute;margin-left:271.5pt;margin-top:15.35pt;width:167.3pt;height:22pt;z-index:251677696;visibility:visible;mso-wrap-style:square;mso-width-percent:0;mso-height-percent:0;mso-wrap-distance-left:9pt;mso-wrap-distance-top:0;mso-wrap-distance-right:9pt;mso-wrap-distance-bottom:0;mso-position-horizontal-relative:margin;mso-position-vertical-relative:text;mso-width-percent:0;mso-height-percent:0;mso-width-relative:margin;mso-height-relative:margin;v-text-anchor:top" o:gfxdata="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" stroked="f">
             <v:textbox style="mso-next-textbox:#_x0000_s1066" inset="0,0,0,0">
               <w:txbxContent>
@@ -5300,7 +5505,6 @@
         <w:rPr>
           <w:rFonts w:ascii="Arial" w:hAnsi="Arial" w:cs="Arial"/>
         </w:rPr>
-        <w:lastRenderedPageBreak/>
         <w:t>b) D</w:t>
       </w:r>
       <w:r>
@@ -5575,7 +5779,19 @@
         <w:rPr>
           <w:rFonts w:ascii="Arial" w:hAnsi="Arial" w:cs="Arial"/>
         </w:rPr>
-        <w:t xml:space="preserve"> that show the work that was started on this functionality.  This feature would have given the user the option of a second alarm,    based on location. Once the user leaves the </w:t>
+        <w:t xml:space="preserve"> that show the work that was started on this functionality.  This feature would have given the user the option of a se</w:t>
+      </w:r>
+      <w:r>
+        <w:rPr>
+          <w:rFonts w:ascii="Arial" w:hAnsi="Arial" w:cs="Arial"/>
+        </w:rPr>
+        <w:t xml:space="preserve">cond alarm, </w:t>
+      </w:r>
+      <w:r>
+        <w:rPr>
+          <w:rFonts w:ascii="Arial" w:hAnsi="Arial" w:cs="Arial"/>
+        </w:rPr>
+        <w:t xml:space="preserve">based on location. Once the user leaves the </w:t>
       </w:r>
       <w:r>
         <w:rPr>
@@ -5608,8 +5824,37 @@
       <w:pPr>
         <w:rPr>
           <w:rFonts w:ascii="Arial" w:hAnsi="Arial" w:cs="Arial"/>
+          <w:color w:val="00B050"/>
+        </w:rPr>
+      </w:pPr>
+      <w:r>
+        <w:rPr>
+          <w:rFonts w:ascii="Arial" w:hAnsi="Arial" w:cs="Arial"/>
+          <w:color w:val="00B050"/>
+        </w:rPr>
+        <w:t>To further enhance the look and feel of the app, in future we would be keen to introduce material based animations into the app. A popular example is when a user presses the floating action button, it draws an animation from the button that fills the screen and then inflates the new activity view.</w:t>
+      </w:r>
+      <w:r>
+        <w:rPr>
+          <w:rFonts w:ascii="Arial" w:hAnsi="Arial" w:cs="Arial"/>
+          <w:color w:val="00B050"/>
+        </w:rPr>
+        <w:t xml:space="preserve"> This would be achievable by following google developer tutorials but would take considerable time as it would need to be tweaked repeatedly to get the most ideal effect that is pleasing but doesn’t stall the user when they want to use the app.</w:t>
+      </w:r>
+    </w:p>
+    <w:p>
+      <w:pPr>
+        <w:rPr>
+          <w:rFonts w:ascii="Arial" w:hAnsi="Arial" w:cs="Arial"/>
+          <w:b/>
         </w:rPr>
         <w:sectPr>
+          <w:headerReference w:type="even" r:id="rId26"/>
+          <w:headerReference w:type="default" r:id="rId27"/>
+          <w:footerReference w:type="even" r:id="rId28"/>
+          <w:footerReference w:type="default" r:id="rId29"/>
+          <w:headerReference w:type="first" r:id="rId30"/>
+          <w:footerReference w:type="first" r:id="rId31"/>
           <w:pgSz w:w="11906" w:h="16838"/>
           <w:pgMar w:top="1440" w:right="1440" w:bottom="1440" w:left="1440" w:header="708" w:footer="708" w:gutter="0"/>
           <w:cols w:space="708"/>
@@ -5620,7 +5865,14 @@
         <w:rPr>
           <w:rFonts w:ascii="Arial" w:hAnsi="Arial" w:cs="Arial"/>
         </w:rPr>
-        <w:t xml:space="preserve">As previously mentioned, we would also like to eventually incorporate a   </w:t>
+        <w:lastRenderedPageBreak/>
+        <w:t>As previously mentioned, we would also lik</w:t>
+      </w:r>
+      <w:r>
+        <w:rPr>
+          <w:rFonts w:ascii="Arial" w:hAnsi="Arial" w:cs="Arial"/>
+        </w:rPr>
+        <w:t xml:space="preserve">e to eventually incorporate a </w:t>
       </w:r>
       <w:proofErr w:type="spellStart"/>
       <w:r>
@@ -5636,6 +5888,19 @@
         </w:rPr>
         <w:t xml:space="preserve"> so that friends can compete for fastest “morning routine” scores.</w:t>
       </w:r>
+      <w:r>
+        <w:rPr>
+          <w:rFonts w:ascii="Arial" w:hAnsi="Arial" w:cs="Arial"/>
+        </w:rPr>
+        <w:t xml:space="preserve"> </w:t>
+      </w:r>
+      <w:r>
+        <w:rPr>
+          <w:rFonts w:ascii="Arial" w:hAnsi="Arial" w:cs="Arial"/>
+          <w:b/>
+        </w:rPr>
+        <w:t>// need a rough idea on how to do it?</w:t>
+      </w:r>
     </w:p>
     <w:p>
       <w:pPr>
@@ -5648,9 +5913,9 @@
           <w:noProof/>
         </w:rPr>
         <w:lastRenderedPageBreak/>
-        <w:pict>
+        <w:pict w14:anchorId="0776301E">
           <v:shape id="_x0000_s1058" type="#_x0000_t75" style="position:absolute;margin-left:2.1pt;margin-top:-25.55pt;width:489.35pt;height:451.35pt;z-index:251669504;mso-position-horizontal-relative:text;mso-position-vertical-relative:text">
-            <v:imagedata r:id="rId26" o:title="Use Case Diagram"/>
+            <v:imagedata r:id="rId32" o:title="Use Case Diagram"/>
           </v:shape>
         </w:pict>
       </w:r>
@@ -5658,7 +5923,7 @@
         <w:rPr>
           <w:noProof/>
         </w:rPr>
-        <w:pict>
+        <w:pict w14:anchorId="5C209FFA">
           <v:shape id="Text Box 2" o:spid="_x0000_s1033" type="#_x0000_t202" style="position:absolute;margin-left:-35.65pt;margin-top:-22.2pt;width:120.85pt;height:32.4pt;z-index:251655168;visibility:visible;mso-wrap-distance-left:9pt;mso-wrap-distance-top:3.6pt;mso-wrap-distance-right:9pt;mso-wrap-distance-bottom:3.6pt;mso-position-horizontal-relative:text;mso-position-vertical-relative:text;mso-width-relative:margin;mso-height-relative:margin;v-text-anchor:top" strokecolor="white [3212]">
             <v:textbox style="mso-next-textbox:#Text Box 2">
               <w:txbxContent>
@@ -5799,7 +6064,7 @@
         <w:rPr>
           <w:noProof/>
         </w:rPr>
-        <w:pict>
+        <w:pict w14:anchorId="6AA612AF">
           <v:shape id="_x0000_s1059" type="#_x0000_t202" style="position:absolute;margin-left:457.15pt;margin-top:39.2pt;width:262.05pt;height:53.25pt;z-index:251670528;visibility:visible;mso-wrap-distance-left:9pt;mso-wrap-distance-top:3.6pt;mso-wrap-distance-right:9pt;mso-wrap-distance-bottom:3.6pt;mso-position-horizontal-relative:text;mso-position-vertical-relative:text;mso-width-relative:margin;mso-height-relative:margin;v-text-anchor:top" stroked="f">
             <v:textbox>
               <w:txbxContent>
@@ -5819,21 +6084,7 @@
                     <w:rPr>
                       <w:i/>
                     </w:rPr>
-                    <w:t xml:space="preserve"> outside of the bo</w:t>
-                  </w:r>
-                  <w:bookmarkStart w:id="0" w:name="_GoBack"/>
-                  <w:r>
-                    <w:rPr>
-                      <w:i/>
-                    </w:rPr>
-                    <w:t>x represent stubs for future implemen</w:t>
-                  </w:r>
-                  <w:bookmarkEnd w:id="0"/>
-                  <w:r>
-                    <w:rPr>
-                      <w:i/>
-                    </w:rPr>
-                    <w:t>tation</w:t>
+                    <w:t xml:space="preserve"> outside of the box represent stubs for future implementation</w:t>
                   </w:r>
                   <w:r>
                     <w:rPr>
@@ -5861,7 +6112,7 @@
           <w:lang w:eastAsia="en-GB"/>
         </w:rPr>
         <w:lastRenderedPageBreak/>
-        <w:pict>
+        <w:pict w14:anchorId="0027ADC0">
           <v:shape id="_x0000_s1034" type="#_x0000_t202" style="position:absolute;margin-left:-23.65pt;margin-top:-10pt;width:120.85pt;height:36.65pt;z-index:251656192;visibility:visible;mso-wrap-distance-left:9pt;mso-wrap-distance-top:3.6pt;mso-wrap-distance-right:9pt;mso-wrap-distance-bottom:3.6pt;mso-position-horizontal-relative:text;mso-position-vertical-relative:text;mso-width-relative:margin;mso-height-relative:margin;v-text-anchor:top" strokecolor="white [3212]">
             <v:textbox style="mso-next-textbox:#_x0000_s1034">
               <w:txbxContent>
@@ -5889,16 +6140,8 @@
                     <w:rPr>
                       <w:rFonts w:ascii="Arial" w:hAnsi="Arial" w:cs="Arial"/>
                     </w:rPr>
-                    <w:t xml:space="preserve">Gantt </w:t>
+                    <w:t>Gantt Chart</w:t>
                   </w:r>
-                  <w:proofErr w:type="gramStart"/>
-                  <w:r>
-                    <w:rPr>
-                      <w:rFonts w:ascii="Arial" w:hAnsi="Arial" w:cs="Arial"/>
-                    </w:rPr>
-                    <w:t>Chart</w:t>
-                  </w:r>
-                  <w:proofErr w:type="gramEnd"/>
                 </w:p>
               </w:txbxContent>
             </v:textbox>
@@ -7390,7 +7633,7 @@
 </file>
 
 <file path=word/endnotes.xml><?xml version="1.0" encoding="utf-8"?>
-<w:endnotes xmlns:wpc="http://schemas.microsoft.com/office/word/2010/wordprocessingCanvas" xmlns:mc="http://schemas.openxmlformats.org/markup-compatibility/2006" xmlns:o="urn:schemas-microsoft-com:office:office" xmlns:r="http://schemas.openxmlformats.org/officeDocument/2006/relationships" xmlns:m="http://schemas.openxmlformats.org/officeDocument/2006/math" xmlns:v="urn:schemas-microsoft-com:vml" xmlns:wp14="http://schemas.microsoft.com/office/word/2010/wordprocessingDrawing" xmlns:wp="http://schemas.openxmlformats.org/drawingml/2006/wordprocessingDrawing" xmlns:w10="urn:schemas-microsoft-com:office:word" xmlns:w="http://schemas.openxmlformats.org/wordprocessingml/2006/main" xmlns:w14="http://schemas.microsoft.com/office/word/2010/wordml" xmlns:w15="http://schemas.microsoft.com/office/word/2012/wordml" xmlns:wpg="http://schemas.microsoft.com/office/word/2010/wordprocessingGroup" xmlns:wpi="http://schemas.microsoft.com/office/word/2010/wordprocessingInk" xmlns:wne="http://schemas.microsoft.com/office/word/2006/wordml" xmlns:wps="http://schemas.microsoft.com/office/word/2010/wordprocessingShape" mc:Ignorable="w14 w15 wp14">
+<w:endnotes xmlns:wpc="http://schemas.microsoft.com/office/word/2010/wordprocessingCanvas" xmlns:mo="http://schemas.microsoft.com/office/mac/office/2008/main" xmlns:mc="http://schemas.openxmlformats.org/markup-compatibility/2006" xmlns:mv="urn:schemas-microsoft-com:mac:vml" xmlns:o="urn:schemas-microsoft-com:office:office" xmlns:r="http://schemas.openxmlformats.org/officeDocument/2006/relationships" xmlns:m="http://schemas.openxmlformats.org/officeDocument/2006/math" xmlns:v="urn:schemas-microsoft-com:vml" xmlns:wp14="http://schemas.microsoft.com/office/word/2010/wordprocessingDrawing" xmlns:wp="http://schemas.openxmlformats.org/drawingml/2006/wordprocessingDrawing" xmlns:w10="urn:schemas-microsoft-com:office:word" xmlns:w="http://schemas.openxmlformats.org/wordprocessingml/2006/main" xmlns:w14="http://schemas.microsoft.com/office/word/2010/wordml" xmlns:w15="http://schemas.microsoft.com/office/word/2012/wordml" xmlns:wpg="http://schemas.microsoft.com/office/word/2010/wordprocessingGroup" xmlns:wpi="http://schemas.microsoft.com/office/word/2010/wordprocessingInk" xmlns:wne="http://schemas.microsoft.com/office/word/2006/wordml" xmlns:wps="http://schemas.microsoft.com/office/word/2010/wordprocessingShape" mc:Ignorable="w14 w15 wp14 mv">
   <w:endnote w:type="separator" w:id="-1">
     <w:p>
       <w:pPr>
@@ -7414,8 +7657,38 @@
 </w:endnotes>
 </file>
 
+<file path=word/footer1.xml><?xml version="1.0" encoding="utf-8"?>
+<w:ftr xmlns:wpc="http://schemas.microsoft.com/office/word/2010/wordprocessingCanvas" xmlns:mo="http://schemas.microsoft.com/office/mac/office/2008/main" xmlns:mc="http://schemas.openxmlformats.org/markup-compatibility/2006" xmlns:mv="urn:schemas-microsoft-com:mac:vml" xmlns:o="urn:schemas-microsoft-com:office:office" xmlns:r="http://schemas.openxmlformats.org/officeDocument/2006/relationships" xmlns:m="http://schemas.openxmlformats.org/officeDocument/2006/math" xmlns:v="urn:schemas-microsoft-com:vml" xmlns:wp14="http://schemas.microsoft.com/office/word/2010/wordprocessingDrawing" xmlns:wp="http://schemas.openxmlformats.org/drawingml/2006/wordprocessingDrawing" xmlns:w10="urn:schemas-microsoft-com:office:word" xmlns:w="http://schemas.openxmlformats.org/wordprocessingml/2006/main" xmlns:w14="http://schemas.microsoft.com/office/word/2010/wordml" xmlns:w15="http://schemas.microsoft.com/office/word/2012/wordml" xmlns:wpg="http://schemas.microsoft.com/office/word/2010/wordprocessingGroup" xmlns:wpi="http://schemas.microsoft.com/office/word/2010/wordprocessingInk" xmlns:wne="http://schemas.microsoft.com/office/word/2006/wordml" xmlns:wps="http://schemas.microsoft.com/office/word/2010/wordprocessingShape" mc:Ignorable="w14 w15 wp14">
+  <w:p>
+    <w:pPr>
+      <w:pStyle w:val="Footer"/>
+    </w:pPr>
+  </w:p>
+</w:ftr>
+</file>
+
+<file path=word/footer2.xml><?xml version="1.0" encoding="utf-8"?>
+<w:ftr xmlns:wpc="http://schemas.microsoft.com/office/word/2010/wordprocessingCanvas" xmlns:mo="http://schemas.microsoft.com/office/mac/office/2008/main" xmlns:mc="http://schemas.openxmlformats.org/markup-compatibility/2006" xmlns:mv="urn:schemas-microsoft-com:mac:vml" xmlns:o="urn:schemas-microsoft-com:office:office" xmlns:r="http://schemas.openxmlformats.org/officeDocument/2006/relationships" xmlns:m="http://schemas.openxmlformats.org/officeDocument/2006/math" xmlns:v="urn:schemas-microsoft-com:vml" xmlns:wp14="http://schemas.microsoft.com/office/word/2010/wordprocessingDrawing" xmlns:wp="http://schemas.openxmlformats.org/drawingml/2006/wordprocessingDrawing" xmlns:w10="urn:schemas-microsoft-com:office:word" xmlns:w="http://schemas.openxmlformats.org/wordprocessingml/2006/main" xmlns:w14="http://schemas.microsoft.com/office/word/2010/wordml" xmlns:w15="http://schemas.microsoft.com/office/word/2012/wordml" xmlns:wpg="http://schemas.microsoft.com/office/word/2010/wordprocessingGroup" xmlns:wpi="http://schemas.microsoft.com/office/word/2010/wordprocessingInk" xmlns:wne="http://schemas.microsoft.com/office/word/2006/wordml" xmlns:wps="http://schemas.microsoft.com/office/word/2010/wordprocessingShape" mc:Ignorable="w14 w15 wp14">
+  <w:p>
+    <w:pPr>
+      <w:pStyle w:val="Footer"/>
+    </w:pPr>
+  </w:p>
+</w:ftr>
+</file>
+
+<file path=word/footer3.xml><?xml version="1.0" encoding="utf-8"?>
+<w:ftr xmlns:wpc="http://schemas.microsoft.com/office/word/2010/wordprocessingCanvas" xmlns:mo="http://schemas.microsoft.com/office/mac/office/2008/main" xmlns:mc="http://schemas.openxmlformats.org/markup-compatibility/2006" xmlns:mv="urn:schemas-microsoft-com:mac:vml" xmlns:o="urn:schemas-microsoft-com:office:office" xmlns:r="http://schemas.openxmlformats.org/officeDocument/2006/relationships" xmlns:m="http://schemas.openxmlformats.org/officeDocument/2006/math" xmlns:v="urn:schemas-microsoft-com:vml" xmlns:wp14="http://schemas.microsoft.com/office/word/2010/wordprocessingDrawing" xmlns:wp="http://schemas.openxmlformats.org/drawingml/2006/wordprocessingDrawing" xmlns:w10="urn:schemas-microsoft-com:office:word" xmlns:w="http://schemas.openxmlformats.org/wordprocessingml/2006/main" xmlns:w14="http://schemas.microsoft.com/office/word/2010/wordml" xmlns:w15="http://schemas.microsoft.com/office/word/2012/wordml" xmlns:wpg="http://schemas.microsoft.com/office/word/2010/wordprocessingGroup" xmlns:wpi="http://schemas.microsoft.com/office/word/2010/wordprocessingInk" xmlns:wne="http://schemas.microsoft.com/office/word/2006/wordml" xmlns:wps="http://schemas.microsoft.com/office/word/2010/wordprocessingShape" mc:Ignorable="w14 w15 wp14">
+  <w:p>
+    <w:pPr>
+      <w:pStyle w:val="Footer"/>
+    </w:pPr>
+  </w:p>
+</w:ftr>
+</file>
+
 <file path=word/footnotes.xml><?xml version="1.0" encoding="utf-8"?>
-<w:footnotes xmlns:wpc="http://schemas.microsoft.com/office/word/2010/wordprocessingCanvas" xmlns:mc="http://schemas.openxmlformats.org/markup-compatibility/2006" xmlns:o="urn:schemas-microsoft-com:office:office" xmlns:r="http://schemas.openxmlformats.org/officeDocument/2006/relationships" xmlns:m="http://schemas.openxmlformats.org/officeDocument/2006/math" xmlns:v="urn:schemas-microsoft-com:vml" xmlns:wp14="http://schemas.microsoft.com/office/word/2010/wordprocessingDrawing" xmlns:wp="http://schemas.openxmlformats.org/drawingml/2006/wordprocessingDrawing" xmlns:w10="urn:schemas-microsoft-com:office:word" xmlns:w="http://schemas.openxmlformats.org/wordprocessingml/2006/main" xmlns:w14="http://schemas.microsoft.com/office/word/2010/wordml" xmlns:w15="http://schemas.microsoft.com/office/word/2012/wordml" xmlns:wpg="http://schemas.microsoft.com/office/word/2010/wordprocessingGroup" xmlns:wpi="http://schemas.microsoft.com/office/word/2010/wordprocessingInk" xmlns:wne="http://schemas.microsoft.com/office/word/2006/wordml" xmlns:wps="http://schemas.microsoft.com/office/word/2010/wordprocessingShape" mc:Ignorable="w14 w15 wp14">
+<w:footnotes xmlns:wpc="http://schemas.microsoft.com/office/word/2010/wordprocessingCanvas" xmlns:mo="http://schemas.microsoft.com/office/mac/office/2008/main" xmlns:mc="http://schemas.openxmlformats.org/markup-compatibility/2006" xmlns:mv="urn:schemas-microsoft-com:mac:vml" xmlns:o="urn:schemas-microsoft-com:office:office" xmlns:r="http://schemas.openxmlformats.org/officeDocument/2006/relationships" xmlns:m="http://schemas.openxmlformats.org/officeDocument/2006/math" xmlns:v="urn:schemas-microsoft-com:vml" xmlns:wp14="http://schemas.microsoft.com/office/word/2010/wordprocessingDrawing" xmlns:wp="http://schemas.openxmlformats.org/drawingml/2006/wordprocessingDrawing" xmlns:w10="urn:schemas-microsoft-com:office:word" xmlns:w="http://schemas.openxmlformats.org/wordprocessingml/2006/main" xmlns:w14="http://schemas.microsoft.com/office/word/2010/wordml" xmlns:w15="http://schemas.microsoft.com/office/word/2012/wordml" xmlns:wpg="http://schemas.microsoft.com/office/word/2010/wordprocessingGroup" xmlns:wpi="http://schemas.microsoft.com/office/word/2010/wordprocessingInk" xmlns:wne="http://schemas.microsoft.com/office/word/2006/wordml" xmlns:wps="http://schemas.microsoft.com/office/word/2010/wordprocessingShape" mc:Ignorable="w14 w15 wp14 mv">
   <w:footnote w:type="separator" w:id="-1">
     <w:p>
       <w:pPr>
@@ -7439,9 +7712,39 @@
 </w:footnotes>
 </file>
 
+<file path=word/header1.xml><?xml version="1.0" encoding="utf-8"?>
+<w:hdr xmlns:wpc="http://schemas.microsoft.com/office/word/2010/wordprocessingCanvas" xmlns:mo="http://schemas.microsoft.com/office/mac/office/2008/main" xmlns:mc="http://schemas.openxmlformats.org/markup-compatibility/2006" xmlns:mv="urn:schemas-microsoft-com:mac:vml" xmlns:o="urn:schemas-microsoft-com:office:office" xmlns:r="http://schemas.openxmlformats.org/officeDocument/2006/relationships" xmlns:m="http://schemas.openxmlformats.org/officeDocument/2006/math" xmlns:v="urn:schemas-microsoft-com:vml" xmlns:wp14="http://schemas.microsoft.com/office/word/2010/wordprocessingDrawing" xmlns:wp="http://schemas.openxmlformats.org/drawingml/2006/wordprocessingDrawing" xmlns:w10="urn:schemas-microsoft-com:office:word" xmlns:w="http://schemas.openxmlformats.org/wordprocessingml/2006/main" xmlns:w14="http://schemas.microsoft.com/office/word/2010/wordml" xmlns:w15="http://schemas.microsoft.com/office/word/2012/wordml" xmlns:wpg="http://schemas.microsoft.com/office/word/2010/wordprocessingGroup" xmlns:wpi="http://schemas.microsoft.com/office/word/2010/wordprocessingInk" xmlns:wne="http://schemas.microsoft.com/office/word/2006/wordml" xmlns:wps="http://schemas.microsoft.com/office/word/2010/wordprocessingShape" mc:Ignorable="w14 w15 wp14">
+  <w:p>
+    <w:pPr>
+      <w:pStyle w:val="Header"/>
+    </w:pPr>
+  </w:p>
+</w:hdr>
+</file>
+
+<file path=word/header2.xml><?xml version="1.0" encoding="utf-8"?>
+<w:hdr xmlns:wpc="http://schemas.microsoft.com/office/word/2010/wordprocessingCanvas" xmlns:mo="http://schemas.microsoft.com/office/mac/office/2008/main" xmlns:mc="http://schemas.openxmlformats.org/markup-compatibility/2006" xmlns:mv="urn:schemas-microsoft-com:mac:vml" xmlns:o="urn:schemas-microsoft-com:office:office" xmlns:r="http://schemas.openxmlformats.org/officeDocument/2006/relationships" xmlns:m="http://schemas.openxmlformats.org/officeDocument/2006/math" xmlns:v="urn:schemas-microsoft-com:vml" xmlns:wp14="http://schemas.microsoft.com/office/word/2010/wordprocessingDrawing" xmlns:wp="http://schemas.openxmlformats.org/drawingml/2006/wordprocessingDrawing" xmlns:w10="urn:schemas-microsoft-com:office:word" xmlns:w="http://schemas.openxmlformats.org/wordprocessingml/2006/main" xmlns:w14="http://schemas.microsoft.com/office/word/2010/wordml" xmlns:w15="http://schemas.microsoft.com/office/word/2012/wordml" xmlns:wpg="http://schemas.microsoft.com/office/word/2010/wordprocessingGroup" xmlns:wpi="http://schemas.microsoft.com/office/word/2010/wordprocessingInk" xmlns:wne="http://schemas.microsoft.com/office/word/2006/wordml" xmlns:wps="http://schemas.microsoft.com/office/word/2010/wordprocessingShape" mc:Ignorable="w14 w15 wp14">
+  <w:p>
+    <w:pPr>
+      <w:pStyle w:val="Header"/>
+    </w:pPr>
+  </w:p>
+</w:hdr>
+</file>
+
+<file path=word/header3.xml><?xml version="1.0" encoding="utf-8"?>
+<w:hdr xmlns:wpc="http://schemas.microsoft.com/office/word/2010/wordprocessingCanvas" xmlns:mo="http://schemas.microsoft.com/office/mac/office/2008/main" xmlns:mc="http://schemas.openxmlformats.org/markup-compatibility/2006" xmlns:mv="urn:schemas-microsoft-com:mac:vml" xmlns:o="urn:schemas-microsoft-com:office:office" xmlns:r="http://schemas.openxmlformats.org/officeDocument/2006/relationships" xmlns:m="http://schemas.openxmlformats.org/officeDocument/2006/math" xmlns:v="urn:schemas-microsoft-com:vml" xmlns:wp14="http://schemas.microsoft.com/office/word/2010/wordprocessingDrawing" xmlns:wp="http://schemas.openxmlformats.org/drawingml/2006/wordprocessingDrawing" xmlns:w10="urn:schemas-microsoft-com:office:word" xmlns:w="http://schemas.openxmlformats.org/wordprocessingml/2006/main" xmlns:w14="http://schemas.microsoft.com/office/word/2010/wordml" xmlns:w15="http://schemas.microsoft.com/office/word/2012/wordml" xmlns:wpg="http://schemas.microsoft.com/office/word/2010/wordprocessingGroup" xmlns:wpi="http://schemas.microsoft.com/office/word/2010/wordprocessingInk" xmlns:wne="http://schemas.microsoft.com/office/word/2006/wordml" xmlns:wps="http://schemas.microsoft.com/office/word/2010/wordprocessingShape" mc:Ignorable="w14 w15 wp14">
+  <w:p>
+    <w:pPr>
+      <w:pStyle w:val="Header"/>
+    </w:pPr>
+  </w:p>
+</w:hdr>
+</file>
+
 <file path=word/numbering.xml><?xml version="1.0" encoding="utf-8"?>
-<w:numbering xmlns:wpc="http://schemas.microsoft.com/office/word/2010/wordprocessingCanvas" xmlns:mc="http://schemas.openxmlformats.org/markup-compatibility/2006" xmlns:o="urn:schemas-microsoft-com:office:office" xmlns:r="http://schemas.openxmlformats.org/officeDocument/2006/relationships" xmlns:m="http://schemas.openxmlformats.org/officeDocument/2006/math" xmlns:v="urn:schemas-microsoft-com:vml" xmlns:wp14="http://schemas.microsoft.com/office/word/2010/wordprocessingDrawing" xmlns:wp="http://schemas.openxmlformats.org/drawingml/2006/wordprocessingDrawing" xmlns:w10="urn:schemas-microsoft-com:office:word" xmlns:w="http://schemas.openxmlformats.org/wordprocessingml/2006/main" xmlns:w14="http://schemas.microsoft.com/office/word/2010/wordml" xmlns:w15="http://schemas.microsoft.com/office/word/2012/wordml" xmlns:wpg="http://schemas.microsoft.com/office/word/2010/wordprocessingGroup" xmlns:wpi="http://schemas.microsoft.com/office/word/2010/wordprocessingInk" xmlns:wne="http://schemas.microsoft.com/office/word/2006/wordml" xmlns:wps="http://schemas.microsoft.com/office/word/2010/wordprocessingShape" mc:Ignorable="w14 w15 wp14">
-  <w:abstractNum w:abstractNumId="0" w15:restartNumberingAfterBreak="0">
+<w:numbering xmlns:wpc="http://schemas.microsoft.com/office/word/2010/wordprocessingCanvas" xmlns:mo="http://schemas.microsoft.com/office/mac/office/2008/main" xmlns:mc="http://schemas.openxmlformats.org/markup-compatibility/2006" xmlns:mv="urn:schemas-microsoft-com:mac:vml" xmlns:o="urn:schemas-microsoft-com:office:office" xmlns:r="http://schemas.openxmlformats.org/officeDocument/2006/relationships" xmlns:m="http://schemas.openxmlformats.org/officeDocument/2006/math" xmlns:v="urn:schemas-microsoft-com:vml" xmlns:wp14="http://schemas.microsoft.com/office/word/2010/wordprocessingDrawing" xmlns:wp="http://schemas.openxmlformats.org/drawingml/2006/wordprocessingDrawing" xmlns:w10="urn:schemas-microsoft-com:office:word" xmlns:w="http://schemas.openxmlformats.org/wordprocessingml/2006/main" xmlns:w14="http://schemas.microsoft.com/office/word/2010/wordml" xmlns:w15="http://schemas.microsoft.com/office/word/2012/wordml" xmlns:wpg="http://schemas.microsoft.com/office/word/2010/wordprocessingGroup" xmlns:wpi="http://schemas.microsoft.com/office/word/2010/wordprocessingInk" xmlns:wne="http://schemas.microsoft.com/office/word/2006/wordml" xmlns:wps="http://schemas.microsoft.com/office/word/2010/wordprocessingShape" mc:Ignorable="w14 w15 wp14 mv">
+  <w:abstractNum w:abstractNumId="0">
     <w:nsid w:val="2E4E1DC4"/>
     <w:multiLevelType w:val="hybridMultilevel"/>
     <w:tmpl w:val="C3564146"/>
@@ -7530,7 +7833,7 @@
       </w:pPr>
     </w:lvl>
   </w:abstractNum>
-  <w:abstractNum w:abstractNumId="1" w15:restartNumberingAfterBreak="0">
+  <w:abstractNum w:abstractNumId="1">
     <w:nsid w:val="79C37305"/>
     <w:multiLevelType w:val="hybridMultilevel"/>
     <w:tmpl w:val="09684EDA"/>
@@ -7645,7 +7948,7 @@
       </w:pPr>
     </w:pPrDefault>
   </w:docDefaults>
-  <w:latentStyles w:defLockedState="0" w:defUIPriority="99" w:defSemiHidden="0" w:defUnhideWhenUsed="0" w:defQFormat="0" w:count="371">
+  <w:latentStyles w:defLockedState="0" w:defUIPriority="99" w:defSemiHidden="0" w:defUnhideWhenUsed="0" w:defQFormat="0" w:count="380">
     <w:lsdException w:name="Normal" w:uiPriority="0" w:qFormat="1"/>
     <w:lsdException w:name="heading 1" w:uiPriority="9" w:qFormat="1"/>
     <w:lsdException w:name="heading 2" w:semiHidden="1" w:uiPriority="9" w:unhideWhenUsed="1" w:qFormat="1"/>
@@ -8143,6 +8446,7 @@
       <w:spacing w:after="0" w:line="240" w:lineRule="auto"/>
     </w:pPr>
     <w:tblPr>
+      <w:tblInd w:w="0" w:type="dxa"/>
       <w:tblBorders>
         <w:top w:val="single" w:sz="4" w:space="0" w:color="auto"/>
         <w:left w:val="single" w:sz="4" w:space="0" w:color="auto"/>
@@ -8151,6 +8455,12 @@
         <w:insideH w:val="single" w:sz="4" w:space="0" w:color="auto"/>
         <w:insideV w:val="single" w:sz="4" w:space="0" w:color="auto"/>
       </w:tblBorders>
+      <w:tblCellMar>
+        <w:top w:w="0" w:type="dxa"/>
+        <w:left w:w="108" w:type="dxa"/>
+        <w:bottom w:w="0" w:type="dxa"/>
+        <w:right w:w="108" w:type="dxa"/>
+      </w:tblCellMar>
     </w:tblPr>
   </w:style>
   <w:style w:type="paragraph" w:styleId="NormalWeb">
@@ -8199,6 +8509,14 @@
       <w:color w:val="0000FF" w:themeColor="hyperlink"/>
       <w:u w:val="single"/>
     </w:rPr>
+  </w:style>
+  <w:style w:type="character" w:styleId="PageNumber">
+    <w:name w:val="page number"/>
+    <w:basedOn w:val="DefaultParagraphFont"/>
+    <w:uiPriority w:val="99"/>
+    <w:semiHidden/>
+    <w:unhideWhenUsed/>
+    <w:rsid w:val="00265E8E"/>
   </w:style>
 </w:styles>
 </file>
@@ -8491,7 +8809,7 @@
 </file>
 
 <file path=customXml/itemProps1.xml><?xml version="1.0" encoding="utf-8"?>
-<ds:datastoreItem xmlns:ds="http://schemas.openxmlformats.org/officeDocument/2006/customXml" ds:itemID="{80AD3E58-7012-4C1A-ADBF-5B66306DDD93}">
+<ds:datastoreItem xmlns:ds="http://schemas.openxmlformats.org/officeDocument/2006/customXml" ds:itemID="{95885CC3-499B-434F-99DC-EDCE0FDE1014}">
   <ds:schemaRefs>
     <ds:schemaRef ds:uri="http://schemas.openxmlformats.org/officeDocument/2006/bibliography"/>
   </ds:schemaRefs>

</xml_diff>